<commit_message>
Mise à jour index + corpus tweet svg
</commit_message>
<xml_diff>
--- a/projet_tweet/Projet TAL.docx
+++ b/projet_tweet/Projet TAL.docx
@@ -107,6 +107,13 @@
     <w:p/>
     <w:sdt>
       <w:sdtPr>
+        <w:rPr>
+          <w:rFonts w:asciiTheme="minorHAnsi" w:eastAsiaTheme="minorHAnsi" w:hAnsiTheme="minorHAnsi" w:cstheme="minorBidi"/>
+          <w:color w:val="auto"/>
+          <w:sz w:val="22"/>
+          <w:szCs w:val="22"/>
+          <w:lang w:eastAsia="en-US"/>
+        </w:rPr>
         <w:id w:val="-84917130"/>
         <w:docPartObj>
           <w:docPartGallery w:val="Table of Contents"/>
@@ -115,13 +122,8 @@
       </w:sdtPr>
       <w:sdtEndPr>
         <w:rPr>
-          <w:rFonts w:asciiTheme="minorHAnsi" w:eastAsiaTheme="minorHAnsi" w:hAnsiTheme="minorHAnsi" w:cstheme="minorBidi"/>
           <w:b/>
           <w:bCs/>
-          <w:color w:val="auto"/>
-          <w:sz w:val="22"/>
-          <w:szCs w:val="22"/>
-          <w:lang w:eastAsia="en-US"/>
         </w:rPr>
       </w:sdtEndPr>
       <w:sdtContent>
@@ -140,7 +142,9 @@
               <w:tab w:val="right" w:leader="dot" w:pos="9062"/>
             </w:tabs>
             <w:rPr>
+              <w:rFonts w:eastAsiaTheme="minorEastAsia"/>
               <w:noProof/>
+              <w:lang w:eastAsia="fr-FR"/>
             </w:rPr>
           </w:pPr>
           <w:r>
@@ -152,7 +156,7 @@
           <w:r>
             <w:fldChar w:fldCharType="separate"/>
           </w:r>
-          <w:hyperlink w:anchor="_Toc513992732" w:history="1">
+          <w:hyperlink w:anchor="_Toc514017699" w:history="1">
             <w:r>
               <w:rPr>
                 <w:rStyle w:val="Lienhypertexte"/>
@@ -179,7 +183,7 @@
                 <w:noProof/>
                 <w:webHidden/>
               </w:rPr>
-              <w:instrText xml:space="preserve"> PAGEREF _Toc513992732 \h </w:instrText>
+              <w:instrText xml:space="preserve"> PAGEREF _Toc514017699 \h </w:instrText>
             </w:r>
             <w:r>
               <w:rPr>
@@ -199,7 +203,7 @@
                 <w:noProof/>
                 <w:webHidden/>
               </w:rPr>
-              <w:t>1</w:t>
+              <w:t>2</w:t>
             </w:r>
             <w:r>
               <w:rPr>
@@ -217,10 +221,12 @@
               <w:tab w:val="right" w:leader="dot" w:pos="9062"/>
             </w:tabs>
             <w:rPr>
+              <w:rFonts w:eastAsiaTheme="minorEastAsia"/>
               <w:noProof/>
+              <w:lang w:eastAsia="fr-FR"/>
             </w:rPr>
           </w:pPr>
-          <w:hyperlink w:anchor="_Toc513992733" w:history="1">
+          <w:hyperlink w:anchor="_Toc514017700" w:history="1">
             <w:r>
               <w:rPr>
                 <w:rStyle w:val="Lienhypertexte"/>
@@ -247,7 +253,7 @@
                 <w:noProof/>
                 <w:webHidden/>
               </w:rPr>
-              <w:instrText xml:space="preserve"> PAGEREF _Toc513992733 \h </w:instrText>
+              <w:instrText xml:space="preserve"> PAGEREF _Toc514017700 \h </w:instrText>
             </w:r>
             <w:r>
               <w:rPr>
@@ -267,7 +273,7 @@
                 <w:noProof/>
                 <w:webHidden/>
               </w:rPr>
-              <w:t>1</w:t>
+              <w:t>2</w:t>
             </w:r>
             <w:r>
               <w:rPr>
@@ -285,10 +291,12 @@
               <w:tab w:val="right" w:leader="dot" w:pos="9062"/>
             </w:tabs>
             <w:rPr>
+              <w:rFonts w:eastAsiaTheme="minorEastAsia"/>
               <w:noProof/>
+              <w:lang w:eastAsia="fr-FR"/>
             </w:rPr>
           </w:pPr>
-          <w:hyperlink w:anchor="_Toc513992734" w:history="1">
+          <w:hyperlink w:anchor="_Toc514017701" w:history="1">
             <w:r>
               <w:rPr>
                 <w:rStyle w:val="Lienhypertexte"/>
@@ -315,7 +323,7 @@
                 <w:noProof/>
                 <w:webHidden/>
               </w:rPr>
-              <w:instrText xml:space="preserve"> PAGEREF _Toc513992734 \h </w:instrText>
+              <w:instrText xml:space="preserve"> PAGEREF _Toc514017701 \h </w:instrText>
             </w:r>
             <w:r>
               <w:rPr>
@@ -335,7 +343,7 @@
                 <w:noProof/>
                 <w:webHidden/>
               </w:rPr>
-              <w:t>1</w:t>
+              <w:t>2</w:t>
             </w:r>
             <w:r>
               <w:rPr>
@@ -353,10 +361,12 @@
               <w:tab w:val="right" w:leader="dot" w:pos="9062"/>
             </w:tabs>
             <w:rPr>
+              <w:rFonts w:eastAsiaTheme="minorEastAsia"/>
               <w:noProof/>
+              <w:lang w:eastAsia="fr-FR"/>
             </w:rPr>
           </w:pPr>
-          <w:hyperlink w:anchor="_Toc513992735" w:history="1">
+          <w:hyperlink w:anchor="_Toc514017702" w:history="1">
             <w:r>
               <w:rPr>
                 <w:rStyle w:val="Lienhypertexte"/>
@@ -383,7 +393,7 @@
                 <w:noProof/>
                 <w:webHidden/>
               </w:rPr>
-              <w:instrText xml:space="preserve"> PAGEREF _Toc513992735 \h </w:instrText>
+              <w:instrText xml:space="preserve"> PAGEREF _Toc514017702 \h </w:instrText>
             </w:r>
             <w:r>
               <w:rPr>
@@ -403,7 +413,7 @@
                 <w:noProof/>
                 <w:webHidden/>
               </w:rPr>
-              <w:t>1</w:t>
+              <w:t>2</w:t>
             </w:r>
             <w:r>
               <w:rPr>
@@ -421,10 +431,12 @@
               <w:tab w:val="right" w:leader="dot" w:pos="9062"/>
             </w:tabs>
             <w:rPr>
+              <w:rFonts w:eastAsiaTheme="minorEastAsia"/>
               <w:noProof/>
+              <w:lang w:eastAsia="fr-FR"/>
             </w:rPr>
           </w:pPr>
-          <w:hyperlink w:anchor="_Toc513992736" w:history="1">
+          <w:hyperlink w:anchor="_Toc514017703" w:history="1">
             <w:r>
               <w:rPr>
                 <w:rStyle w:val="Lienhypertexte"/>
@@ -451,7 +463,7 @@
                 <w:noProof/>
                 <w:webHidden/>
               </w:rPr>
-              <w:instrText xml:space="preserve"> PAGEREF _Toc513992736 \h </w:instrText>
+              <w:instrText xml:space="preserve"> PAGEREF _Toc514017703 \h </w:instrText>
             </w:r>
             <w:r>
               <w:rPr>
@@ -471,7 +483,7 @@
                 <w:noProof/>
                 <w:webHidden/>
               </w:rPr>
-              <w:t>1</w:t>
+              <w:t>3</w:t>
             </w:r>
             <w:r>
               <w:rPr>
@@ -489,10 +501,12 @@
               <w:tab w:val="right" w:leader="dot" w:pos="9062"/>
             </w:tabs>
             <w:rPr>
+              <w:rFonts w:eastAsiaTheme="minorEastAsia"/>
               <w:noProof/>
+              <w:lang w:eastAsia="fr-FR"/>
             </w:rPr>
           </w:pPr>
-          <w:hyperlink w:anchor="_Toc513992737" w:history="1">
+          <w:hyperlink w:anchor="_Toc514017704" w:history="1">
             <w:r>
               <w:rPr>
                 <w:rStyle w:val="Lienhypertexte"/>
@@ -519,7 +533,7 @@
                 <w:noProof/>
                 <w:webHidden/>
               </w:rPr>
-              <w:instrText xml:space="preserve"> PAGEREF _Toc513992737 \h </w:instrText>
+              <w:instrText xml:space="preserve"> PAGEREF _Toc514017704 \h </w:instrText>
             </w:r>
             <w:r>
               <w:rPr>
@@ -539,7 +553,7 @@
                 <w:noProof/>
                 <w:webHidden/>
               </w:rPr>
-              <w:t>1</w:t>
+              <w:t>3</w:t>
             </w:r>
             <w:r>
               <w:rPr>
@@ -557,10 +571,12 @@
               <w:tab w:val="right" w:leader="dot" w:pos="9062"/>
             </w:tabs>
             <w:rPr>
+              <w:rFonts w:eastAsiaTheme="minorEastAsia"/>
               <w:noProof/>
+              <w:lang w:eastAsia="fr-FR"/>
             </w:rPr>
           </w:pPr>
-          <w:hyperlink w:anchor="_Toc513992738" w:history="1">
+          <w:hyperlink w:anchor="_Toc514017705" w:history="1">
             <w:r>
               <w:rPr>
                 <w:rStyle w:val="Lienhypertexte"/>
@@ -587,7 +603,7 @@
                 <w:noProof/>
                 <w:webHidden/>
               </w:rPr>
-              <w:instrText xml:space="preserve"> PAGEREF _Toc513992738 \h </w:instrText>
+              <w:instrText xml:space="preserve"> PAGEREF _Toc514017705 \h </w:instrText>
             </w:r>
             <w:r>
               <w:rPr>
@@ -607,7 +623,7 @@
                 <w:noProof/>
                 <w:webHidden/>
               </w:rPr>
-              <w:t>1</w:t>
+              <w:t>3</w:t>
             </w:r>
             <w:r>
               <w:rPr>
@@ -625,10 +641,12 @@
               <w:tab w:val="right" w:leader="dot" w:pos="9062"/>
             </w:tabs>
             <w:rPr>
+              <w:rFonts w:eastAsiaTheme="minorEastAsia"/>
               <w:noProof/>
+              <w:lang w:eastAsia="fr-FR"/>
             </w:rPr>
           </w:pPr>
-          <w:hyperlink w:anchor="_Toc513992739" w:history="1">
+          <w:hyperlink w:anchor="_Toc514017706" w:history="1">
             <w:r>
               <w:rPr>
                 <w:rStyle w:val="Lienhypertexte"/>
@@ -655,7 +673,7 @@
                 <w:noProof/>
                 <w:webHidden/>
               </w:rPr>
-              <w:instrText xml:space="preserve"> PAGEREF _Toc513992739 \h </w:instrText>
+              <w:instrText xml:space="preserve"> PAGEREF _Toc514017706 \h </w:instrText>
             </w:r>
             <w:r>
               <w:rPr>
@@ -675,7 +693,7 @@
                 <w:noProof/>
                 <w:webHidden/>
               </w:rPr>
-              <w:t>1</w:t>
+              <w:t>3</w:t>
             </w:r>
             <w:r>
               <w:rPr>
@@ -693,10 +711,12 @@
               <w:tab w:val="right" w:leader="dot" w:pos="9062"/>
             </w:tabs>
             <w:rPr>
+              <w:rFonts w:eastAsiaTheme="minorEastAsia"/>
               <w:noProof/>
+              <w:lang w:eastAsia="fr-FR"/>
             </w:rPr>
           </w:pPr>
-          <w:hyperlink w:anchor="_Toc513992740" w:history="1">
+          <w:hyperlink w:anchor="_Toc514017707" w:history="1">
             <w:r>
               <w:rPr>
                 <w:rStyle w:val="Lienhypertexte"/>
@@ -723,7 +743,7 @@
                 <w:noProof/>
                 <w:webHidden/>
               </w:rPr>
-              <w:instrText xml:space="preserve"> PAGEREF _Toc513992740 \h </w:instrText>
+              <w:instrText xml:space="preserve"> PAGEREF _Toc514017707 \h </w:instrText>
             </w:r>
             <w:r>
               <w:rPr>
@@ -743,7 +763,7 @@
                 <w:noProof/>
                 <w:webHidden/>
               </w:rPr>
-              <w:t>2</w:t>
+              <w:t>3</w:t>
             </w:r>
             <w:r>
               <w:rPr>
@@ -761,10 +781,12 @@
               <w:tab w:val="right" w:leader="dot" w:pos="9062"/>
             </w:tabs>
             <w:rPr>
+              <w:rFonts w:eastAsiaTheme="minorEastAsia"/>
               <w:noProof/>
+              <w:lang w:eastAsia="fr-FR"/>
             </w:rPr>
           </w:pPr>
-          <w:hyperlink w:anchor="_Toc513992741" w:history="1">
+          <w:hyperlink w:anchor="_Toc514017708" w:history="1">
             <w:r>
               <w:rPr>
                 <w:rStyle w:val="Lienhypertexte"/>
@@ -791,7 +813,7 @@
                 <w:noProof/>
                 <w:webHidden/>
               </w:rPr>
-              <w:instrText xml:space="preserve"> PAGEREF _Toc513992741 \h </w:instrText>
+              <w:instrText xml:space="preserve"> PAGEREF _Toc514017708 \h </w:instrText>
             </w:r>
             <w:r>
               <w:rPr>
@@ -811,7 +833,7 @@
                 <w:noProof/>
                 <w:webHidden/>
               </w:rPr>
-              <w:t>2</w:t>
+              <w:t>3</w:t>
             </w:r>
             <w:r>
               <w:rPr>
@@ -829,10 +851,12 @@
               <w:tab w:val="right" w:leader="dot" w:pos="9062"/>
             </w:tabs>
             <w:rPr>
+              <w:rFonts w:eastAsiaTheme="minorEastAsia"/>
               <w:noProof/>
+              <w:lang w:eastAsia="fr-FR"/>
             </w:rPr>
           </w:pPr>
-          <w:hyperlink w:anchor="_Toc513992742" w:history="1">
+          <w:hyperlink w:anchor="_Toc514017709" w:history="1">
             <w:r>
               <w:rPr>
                 <w:rStyle w:val="Lienhypertexte"/>
@@ -859,7 +883,7 @@
                 <w:noProof/>
                 <w:webHidden/>
               </w:rPr>
-              <w:instrText xml:space="preserve"> PAGEREF _Toc513992742 \h </w:instrText>
+              <w:instrText xml:space="preserve"> PAGEREF _Toc514017709 \h </w:instrText>
             </w:r>
             <w:r>
               <w:rPr>
@@ -879,7 +903,7 @@
                 <w:noProof/>
                 <w:webHidden/>
               </w:rPr>
-              <w:t>2</w:t>
+              <w:t>3</w:t>
             </w:r>
             <w:r>
               <w:rPr>
@@ -897,10 +921,12 @@
               <w:tab w:val="right" w:leader="dot" w:pos="9062"/>
             </w:tabs>
             <w:rPr>
+              <w:rFonts w:eastAsiaTheme="minorEastAsia"/>
               <w:noProof/>
+              <w:lang w:eastAsia="fr-FR"/>
             </w:rPr>
           </w:pPr>
-          <w:hyperlink w:anchor="_Toc513992743" w:history="1">
+          <w:hyperlink w:anchor="_Toc514017710" w:history="1">
             <w:r>
               <w:rPr>
                 <w:rStyle w:val="Lienhypertexte"/>
@@ -927,7 +953,7 @@
                 <w:noProof/>
                 <w:webHidden/>
               </w:rPr>
-              <w:instrText xml:space="preserve"> PAGEREF _Toc513992743 \h </w:instrText>
+              <w:instrText xml:space="preserve"> PAGEREF _Toc514017710 \h </w:instrText>
             </w:r>
             <w:r>
               <w:rPr>
@@ -947,7 +973,7 @@
                 <w:noProof/>
                 <w:webHidden/>
               </w:rPr>
-              <w:t>2</w:t>
+              <w:t>3</w:t>
             </w:r>
             <w:r>
               <w:rPr>
@@ -965,10 +991,12 @@
               <w:tab w:val="right" w:leader="dot" w:pos="9062"/>
             </w:tabs>
             <w:rPr>
+              <w:rFonts w:eastAsiaTheme="minorEastAsia"/>
               <w:noProof/>
+              <w:lang w:eastAsia="fr-FR"/>
             </w:rPr>
           </w:pPr>
-          <w:hyperlink w:anchor="_Toc513992744" w:history="1">
+          <w:hyperlink w:anchor="_Toc514017711" w:history="1">
             <w:r>
               <w:rPr>
                 <w:rStyle w:val="Lienhypertexte"/>
@@ -995,7 +1023,7 @@
                 <w:noProof/>
                 <w:webHidden/>
               </w:rPr>
-              <w:instrText xml:space="preserve"> PAGEREF _Toc513992744 \h </w:instrText>
+              <w:instrText xml:space="preserve"> PAGEREF _Toc514017711 \h </w:instrText>
             </w:r>
             <w:r>
               <w:rPr>
@@ -1015,7 +1043,7 @@
                 <w:noProof/>
                 <w:webHidden/>
               </w:rPr>
-              <w:t>2</w:t>
+              <w:t>4</w:t>
             </w:r>
             <w:r>
               <w:rPr>
@@ -1033,10 +1061,12 @@
               <w:tab w:val="right" w:leader="dot" w:pos="9062"/>
             </w:tabs>
             <w:rPr>
+              <w:rFonts w:eastAsiaTheme="minorEastAsia"/>
               <w:noProof/>
+              <w:lang w:eastAsia="fr-FR"/>
             </w:rPr>
           </w:pPr>
-          <w:hyperlink w:anchor="_Toc513992745" w:history="1">
+          <w:hyperlink w:anchor="_Toc514017712" w:history="1">
             <w:r>
               <w:rPr>
                 <w:rStyle w:val="Lienhypertexte"/>
@@ -1063,7 +1093,7 @@
                 <w:noProof/>
                 <w:webHidden/>
               </w:rPr>
-              <w:instrText xml:space="preserve"> PAGEREF _Toc513992745 \h </w:instrText>
+              <w:instrText xml:space="preserve"> PAGEREF _Toc514017712 \h </w:instrText>
             </w:r>
             <w:r>
               <w:rPr>
@@ -1083,7 +1113,777 @@
                 <w:noProof/>
                 <w:webHidden/>
               </w:rPr>
-              <w:t>3</w:t>
+              <w:t>5</w:t>
+            </w:r>
+            <w:r>
+              <w:rPr>
+                <w:noProof/>
+                <w:webHidden/>
+              </w:rPr>
+              <w:fldChar w:fldCharType="end"/>
+            </w:r>
+          </w:hyperlink>
+        </w:p>
+        <w:p>
+          <w:pPr>
+            <w:pStyle w:val="TM3"/>
+            <w:tabs>
+              <w:tab w:val="right" w:leader="dot" w:pos="9062"/>
+            </w:tabs>
+            <w:rPr>
+              <w:rFonts w:eastAsiaTheme="minorEastAsia"/>
+              <w:noProof/>
+              <w:lang w:eastAsia="fr-FR"/>
+            </w:rPr>
+          </w:pPr>
+          <w:hyperlink w:anchor="_Toc514017713" w:history="1">
+            <w:r>
+              <w:rPr>
+                <w:rStyle w:val="Lienhypertexte"/>
+                <w:noProof/>
+              </w:rPr>
+              <w:t>1) Statut discours</w:t>
+            </w:r>
+            <w:r>
+              <w:rPr>
+                <w:noProof/>
+                <w:webHidden/>
+              </w:rPr>
+              <w:tab/>
+            </w:r>
+            <w:r>
+              <w:rPr>
+                <w:noProof/>
+                <w:webHidden/>
+              </w:rPr>
+              <w:fldChar w:fldCharType="begin"/>
+            </w:r>
+            <w:r>
+              <w:rPr>
+                <w:noProof/>
+                <w:webHidden/>
+              </w:rPr>
+              <w:instrText xml:space="preserve"> PAGEREF _Toc514017713 \h </w:instrText>
+            </w:r>
+            <w:r>
+              <w:rPr>
+                <w:noProof/>
+                <w:webHidden/>
+              </w:rPr>
+            </w:r>
+            <w:r>
+              <w:rPr>
+                <w:noProof/>
+                <w:webHidden/>
+              </w:rPr>
+              <w:fldChar w:fldCharType="separate"/>
+            </w:r>
+            <w:r>
+              <w:rPr>
+                <w:noProof/>
+                <w:webHidden/>
+              </w:rPr>
+              <w:t>5</w:t>
+            </w:r>
+            <w:r>
+              <w:rPr>
+                <w:noProof/>
+                <w:webHidden/>
+              </w:rPr>
+              <w:fldChar w:fldCharType="end"/>
+            </w:r>
+          </w:hyperlink>
+        </w:p>
+        <w:p>
+          <w:pPr>
+            <w:pStyle w:val="TM3"/>
+            <w:tabs>
+              <w:tab w:val="right" w:leader="dot" w:pos="9062"/>
+            </w:tabs>
+            <w:rPr>
+              <w:rFonts w:eastAsiaTheme="minorEastAsia"/>
+              <w:noProof/>
+              <w:lang w:eastAsia="fr-FR"/>
+            </w:rPr>
+          </w:pPr>
+          <w:hyperlink w:anchor="_Toc514017714" w:history="1">
+            <w:r>
+              <w:rPr>
+                <w:rStyle w:val="Lienhypertexte"/>
+                <w:noProof/>
+              </w:rPr>
+              <w:t>2) Type discours</w:t>
+            </w:r>
+            <w:r>
+              <w:rPr>
+                <w:noProof/>
+                <w:webHidden/>
+              </w:rPr>
+              <w:tab/>
+            </w:r>
+            <w:r>
+              <w:rPr>
+                <w:noProof/>
+                <w:webHidden/>
+              </w:rPr>
+              <w:fldChar w:fldCharType="begin"/>
+            </w:r>
+            <w:r>
+              <w:rPr>
+                <w:noProof/>
+                <w:webHidden/>
+              </w:rPr>
+              <w:instrText xml:space="preserve"> PAGEREF _Toc514017714 \h </w:instrText>
+            </w:r>
+            <w:r>
+              <w:rPr>
+                <w:noProof/>
+                <w:webHidden/>
+              </w:rPr>
+            </w:r>
+            <w:r>
+              <w:rPr>
+                <w:noProof/>
+                <w:webHidden/>
+              </w:rPr>
+              <w:fldChar w:fldCharType="separate"/>
+            </w:r>
+            <w:r>
+              <w:rPr>
+                <w:noProof/>
+                <w:webHidden/>
+              </w:rPr>
+              <w:t>5</w:t>
+            </w:r>
+            <w:r>
+              <w:rPr>
+                <w:noProof/>
+                <w:webHidden/>
+              </w:rPr>
+              <w:fldChar w:fldCharType="end"/>
+            </w:r>
+          </w:hyperlink>
+        </w:p>
+        <w:p>
+          <w:pPr>
+            <w:pStyle w:val="TM3"/>
+            <w:tabs>
+              <w:tab w:val="right" w:leader="dot" w:pos="9062"/>
+            </w:tabs>
+            <w:rPr>
+              <w:rFonts w:eastAsiaTheme="minorEastAsia"/>
+              <w:noProof/>
+              <w:lang w:eastAsia="fr-FR"/>
+            </w:rPr>
+          </w:pPr>
+          <w:hyperlink w:anchor="_Toc514017715" w:history="1">
+            <w:r>
+              <w:rPr>
+                <w:rStyle w:val="Lienhypertexte"/>
+                <w:noProof/>
+              </w:rPr>
+              <w:t>3) Acte verbal</w:t>
+            </w:r>
+            <w:r>
+              <w:rPr>
+                <w:noProof/>
+                <w:webHidden/>
+              </w:rPr>
+              <w:tab/>
+            </w:r>
+            <w:r>
+              <w:rPr>
+                <w:noProof/>
+                <w:webHidden/>
+              </w:rPr>
+              <w:fldChar w:fldCharType="begin"/>
+            </w:r>
+            <w:r>
+              <w:rPr>
+                <w:noProof/>
+                <w:webHidden/>
+              </w:rPr>
+              <w:instrText xml:space="preserve"> PAGEREF _Toc514017715 \h </w:instrText>
+            </w:r>
+            <w:r>
+              <w:rPr>
+                <w:noProof/>
+                <w:webHidden/>
+              </w:rPr>
+            </w:r>
+            <w:r>
+              <w:rPr>
+                <w:noProof/>
+                <w:webHidden/>
+              </w:rPr>
+              <w:fldChar w:fldCharType="separate"/>
+            </w:r>
+            <w:r>
+              <w:rPr>
+                <w:noProof/>
+                <w:webHidden/>
+              </w:rPr>
+              <w:t>5</w:t>
+            </w:r>
+            <w:r>
+              <w:rPr>
+                <w:noProof/>
+                <w:webHidden/>
+              </w:rPr>
+              <w:fldChar w:fldCharType="end"/>
+            </w:r>
+          </w:hyperlink>
+        </w:p>
+        <w:p>
+          <w:pPr>
+            <w:pStyle w:val="TM3"/>
+            <w:tabs>
+              <w:tab w:val="right" w:leader="dot" w:pos="9062"/>
+            </w:tabs>
+            <w:rPr>
+              <w:rFonts w:eastAsiaTheme="minorEastAsia"/>
+              <w:noProof/>
+              <w:lang w:eastAsia="fr-FR"/>
+            </w:rPr>
+          </w:pPr>
+          <w:hyperlink w:anchor="_Toc514017716" w:history="1">
+            <w:r>
+              <w:rPr>
+                <w:rStyle w:val="Lienhypertexte"/>
+                <w:noProof/>
+              </w:rPr>
+              <w:t>4) Acte physique</w:t>
+            </w:r>
+            <w:r>
+              <w:rPr>
+                <w:noProof/>
+                <w:webHidden/>
+              </w:rPr>
+              <w:tab/>
+            </w:r>
+            <w:r>
+              <w:rPr>
+                <w:noProof/>
+                <w:webHidden/>
+              </w:rPr>
+              <w:fldChar w:fldCharType="begin"/>
+            </w:r>
+            <w:r>
+              <w:rPr>
+                <w:noProof/>
+                <w:webHidden/>
+              </w:rPr>
+              <w:instrText xml:space="preserve"> PAGEREF _Toc514017716 \h </w:instrText>
+            </w:r>
+            <w:r>
+              <w:rPr>
+                <w:noProof/>
+                <w:webHidden/>
+              </w:rPr>
+            </w:r>
+            <w:r>
+              <w:rPr>
+                <w:noProof/>
+                <w:webHidden/>
+              </w:rPr>
+              <w:fldChar w:fldCharType="separate"/>
+            </w:r>
+            <w:r>
+              <w:rPr>
+                <w:noProof/>
+                <w:webHidden/>
+              </w:rPr>
+              <w:t>6</w:t>
+            </w:r>
+            <w:r>
+              <w:rPr>
+                <w:noProof/>
+                <w:webHidden/>
+              </w:rPr>
+              <w:fldChar w:fldCharType="end"/>
+            </w:r>
+          </w:hyperlink>
+        </w:p>
+        <w:p>
+          <w:pPr>
+            <w:pStyle w:val="TM3"/>
+            <w:tabs>
+              <w:tab w:val="right" w:leader="dot" w:pos="9062"/>
+            </w:tabs>
+            <w:rPr>
+              <w:rFonts w:eastAsiaTheme="minorEastAsia"/>
+              <w:noProof/>
+              <w:lang w:eastAsia="fr-FR"/>
+            </w:rPr>
+          </w:pPr>
+          <w:hyperlink w:anchor="_Toc514017717" w:history="1">
+            <w:r>
+              <w:rPr>
+                <w:rStyle w:val="Lienhypertexte"/>
+                <w:noProof/>
+              </w:rPr>
+              <w:t>5) Thème</w:t>
+            </w:r>
+            <w:r>
+              <w:rPr>
+                <w:noProof/>
+                <w:webHidden/>
+              </w:rPr>
+              <w:tab/>
+            </w:r>
+            <w:r>
+              <w:rPr>
+                <w:noProof/>
+                <w:webHidden/>
+              </w:rPr>
+              <w:fldChar w:fldCharType="begin"/>
+            </w:r>
+            <w:r>
+              <w:rPr>
+                <w:noProof/>
+                <w:webHidden/>
+              </w:rPr>
+              <w:instrText xml:space="preserve"> PAGEREF _Toc514017717 \h </w:instrText>
+            </w:r>
+            <w:r>
+              <w:rPr>
+                <w:noProof/>
+                <w:webHidden/>
+              </w:rPr>
+            </w:r>
+            <w:r>
+              <w:rPr>
+                <w:noProof/>
+                <w:webHidden/>
+              </w:rPr>
+              <w:fldChar w:fldCharType="separate"/>
+            </w:r>
+            <w:r>
+              <w:rPr>
+                <w:noProof/>
+                <w:webHidden/>
+              </w:rPr>
+              <w:t>6</w:t>
+            </w:r>
+            <w:r>
+              <w:rPr>
+                <w:noProof/>
+                <w:webHidden/>
+              </w:rPr>
+              <w:fldChar w:fldCharType="end"/>
+            </w:r>
+          </w:hyperlink>
+        </w:p>
+        <w:p>
+          <w:pPr>
+            <w:pStyle w:val="TM3"/>
+            <w:tabs>
+              <w:tab w:val="right" w:leader="dot" w:pos="9062"/>
+            </w:tabs>
+            <w:rPr>
+              <w:rFonts w:eastAsiaTheme="minorEastAsia"/>
+              <w:noProof/>
+              <w:lang w:eastAsia="fr-FR"/>
+            </w:rPr>
+          </w:pPr>
+          <w:hyperlink w:anchor="_Toc514017718" w:history="1">
+            <w:r>
+              <w:rPr>
+                <w:rStyle w:val="Lienhypertexte"/>
+                <w:noProof/>
+              </w:rPr>
+              <w:t>6) Nature de relation entre les personnes impliquées</w:t>
+            </w:r>
+            <w:r>
+              <w:rPr>
+                <w:noProof/>
+                <w:webHidden/>
+              </w:rPr>
+              <w:tab/>
+            </w:r>
+            <w:r>
+              <w:rPr>
+                <w:noProof/>
+                <w:webHidden/>
+              </w:rPr>
+              <w:fldChar w:fldCharType="begin"/>
+            </w:r>
+            <w:r>
+              <w:rPr>
+                <w:noProof/>
+                <w:webHidden/>
+              </w:rPr>
+              <w:instrText xml:space="preserve"> PAGEREF _Toc514017718 \h </w:instrText>
+            </w:r>
+            <w:r>
+              <w:rPr>
+                <w:noProof/>
+                <w:webHidden/>
+              </w:rPr>
+            </w:r>
+            <w:r>
+              <w:rPr>
+                <w:noProof/>
+                <w:webHidden/>
+              </w:rPr>
+              <w:fldChar w:fldCharType="separate"/>
+            </w:r>
+            <w:r>
+              <w:rPr>
+                <w:noProof/>
+                <w:webHidden/>
+              </w:rPr>
+              <w:t>6</w:t>
+            </w:r>
+            <w:r>
+              <w:rPr>
+                <w:noProof/>
+                <w:webHidden/>
+              </w:rPr>
+              <w:fldChar w:fldCharType="end"/>
+            </w:r>
+          </w:hyperlink>
+        </w:p>
+        <w:p>
+          <w:pPr>
+            <w:pStyle w:val="TM3"/>
+            <w:tabs>
+              <w:tab w:val="right" w:leader="dot" w:pos="9062"/>
+            </w:tabs>
+            <w:rPr>
+              <w:rFonts w:eastAsiaTheme="minorEastAsia"/>
+              <w:noProof/>
+              <w:lang w:eastAsia="fr-FR"/>
+            </w:rPr>
+          </w:pPr>
+          <w:hyperlink w:anchor="_Toc514017719" w:history="1">
+            <w:r>
+              <w:rPr>
+                <w:rStyle w:val="Lienhypertexte"/>
+                <w:noProof/>
+              </w:rPr>
+              <w:t>7) Acte de langage</w:t>
+            </w:r>
+            <w:r>
+              <w:rPr>
+                <w:noProof/>
+                <w:webHidden/>
+              </w:rPr>
+              <w:tab/>
+            </w:r>
+            <w:r>
+              <w:rPr>
+                <w:noProof/>
+                <w:webHidden/>
+              </w:rPr>
+              <w:fldChar w:fldCharType="begin"/>
+            </w:r>
+            <w:r>
+              <w:rPr>
+                <w:noProof/>
+                <w:webHidden/>
+              </w:rPr>
+              <w:instrText xml:space="preserve"> PAGEREF _Toc514017719 \h </w:instrText>
+            </w:r>
+            <w:r>
+              <w:rPr>
+                <w:noProof/>
+                <w:webHidden/>
+              </w:rPr>
+            </w:r>
+            <w:r>
+              <w:rPr>
+                <w:noProof/>
+                <w:webHidden/>
+              </w:rPr>
+              <w:fldChar w:fldCharType="separate"/>
+            </w:r>
+            <w:r>
+              <w:rPr>
+                <w:noProof/>
+                <w:webHidden/>
+              </w:rPr>
+              <w:t>7</w:t>
+            </w:r>
+            <w:r>
+              <w:rPr>
+                <w:noProof/>
+                <w:webHidden/>
+              </w:rPr>
+              <w:fldChar w:fldCharType="end"/>
+            </w:r>
+          </w:hyperlink>
+        </w:p>
+        <w:p>
+          <w:pPr>
+            <w:pStyle w:val="TM3"/>
+            <w:tabs>
+              <w:tab w:val="right" w:leader="dot" w:pos="9062"/>
+            </w:tabs>
+            <w:rPr>
+              <w:rFonts w:eastAsiaTheme="minorEastAsia"/>
+              <w:noProof/>
+              <w:lang w:eastAsia="fr-FR"/>
+            </w:rPr>
+          </w:pPr>
+          <w:hyperlink w:anchor="_Toc514017720" w:history="1">
+            <w:r>
+              <w:rPr>
+                <w:rStyle w:val="Lienhypertexte"/>
+                <w:noProof/>
+              </w:rPr>
+              <w:t>8) Milieu</w:t>
+            </w:r>
+            <w:r>
+              <w:rPr>
+                <w:noProof/>
+                <w:webHidden/>
+              </w:rPr>
+              <w:tab/>
+            </w:r>
+            <w:r>
+              <w:rPr>
+                <w:noProof/>
+                <w:webHidden/>
+              </w:rPr>
+              <w:fldChar w:fldCharType="begin"/>
+            </w:r>
+            <w:r>
+              <w:rPr>
+                <w:noProof/>
+                <w:webHidden/>
+              </w:rPr>
+              <w:instrText xml:space="preserve"> PAGEREF _Toc514017720 \h </w:instrText>
+            </w:r>
+            <w:r>
+              <w:rPr>
+                <w:noProof/>
+                <w:webHidden/>
+              </w:rPr>
+            </w:r>
+            <w:r>
+              <w:rPr>
+                <w:noProof/>
+                <w:webHidden/>
+              </w:rPr>
+              <w:fldChar w:fldCharType="separate"/>
+            </w:r>
+            <w:r>
+              <w:rPr>
+                <w:noProof/>
+                <w:webHidden/>
+              </w:rPr>
+              <w:t>7</w:t>
+            </w:r>
+            <w:r>
+              <w:rPr>
+                <w:noProof/>
+                <w:webHidden/>
+              </w:rPr>
+              <w:fldChar w:fldCharType="end"/>
+            </w:r>
+          </w:hyperlink>
+        </w:p>
+        <w:p>
+          <w:pPr>
+            <w:pStyle w:val="TM3"/>
+            <w:tabs>
+              <w:tab w:val="right" w:leader="dot" w:pos="9062"/>
+            </w:tabs>
+            <w:rPr>
+              <w:rFonts w:eastAsiaTheme="minorEastAsia"/>
+              <w:noProof/>
+              <w:lang w:eastAsia="fr-FR"/>
+            </w:rPr>
+          </w:pPr>
+          <w:hyperlink w:anchor="_Toc514017721" w:history="1">
+            <w:r>
+              <w:rPr>
+                <w:rStyle w:val="Lienhypertexte"/>
+                <w:noProof/>
+              </w:rPr>
+              <w:t>9) Sexe de l’agissant</w:t>
+            </w:r>
+            <w:r>
+              <w:rPr>
+                <w:noProof/>
+                <w:webHidden/>
+              </w:rPr>
+              <w:tab/>
+            </w:r>
+            <w:r>
+              <w:rPr>
+                <w:noProof/>
+                <w:webHidden/>
+              </w:rPr>
+              <w:fldChar w:fldCharType="begin"/>
+            </w:r>
+            <w:r>
+              <w:rPr>
+                <w:noProof/>
+                <w:webHidden/>
+              </w:rPr>
+              <w:instrText xml:space="preserve"> PAGEREF _Toc514017721 \h </w:instrText>
+            </w:r>
+            <w:r>
+              <w:rPr>
+                <w:noProof/>
+                <w:webHidden/>
+              </w:rPr>
+            </w:r>
+            <w:r>
+              <w:rPr>
+                <w:noProof/>
+                <w:webHidden/>
+              </w:rPr>
+              <w:fldChar w:fldCharType="separate"/>
+            </w:r>
+            <w:r>
+              <w:rPr>
+                <w:noProof/>
+                <w:webHidden/>
+              </w:rPr>
+              <w:t>7</w:t>
+            </w:r>
+            <w:r>
+              <w:rPr>
+                <w:noProof/>
+                <w:webHidden/>
+              </w:rPr>
+              <w:fldChar w:fldCharType="end"/>
+            </w:r>
+          </w:hyperlink>
+        </w:p>
+        <w:p>
+          <w:pPr>
+            <w:pStyle w:val="TM3"/>
+            <w:tabs>
+              <w:tab w:val="right" w:leader="dot" w:pos="9062"/>
+            </w:tabs>
+            <w:rPr>
+              <w:rFonts w:eastAsiaTheme="minorEastAsia"/>
+              <w:noProof/>
+              <w:lang w:eastAsia="fr-FR"/>
+            </w:rPr>
+          </w:pPr>
+          <w:hyperlink w:anchor="_Toc514017722" w:history="1">
+            <w:r>
+              <w:rPr>
+                <w:rStyle w:val="Lienhypertexte"/>
+                <w:noProof/>
+              </w:rPr>
+              <w:t>10) Sexe du subissant</w:t>
+            </w:r>
+            <w:r>
+              <w:rPr>
+                <w:noProof/>
+                <w:webHidden/>
+              </w:rPr>
+              <w:tab/>
+            </w:r>
+            <w:r>
+              <w:rPr>
+                <w:noProof/>
+                <w:webHidden/>
+              </w:rPr>
+              <w:fldChar w:fldCharType="begin"/>
+            </w:r>
+            <w:r>
+              <w:rPr>
+                <w:noProof/>
+                <w:webHidden/>
+              </w:rPr>
+              <w:instrText xml:space="preserve"> PAGEREF _Toc514017722 \h </w:instrText>
+            </w:r>
+            <w:r>
+              <w:rPr>
+                <w:noProof/>
+                <w:webHidden/>
+              </w:rPr>
+            </w:r>
+            <w:r>
+              <w:rPr>
+                <w:noProof/>
+                <w:webHidden/>
+              </w:rPr>
+              <w:fldChar w:fldCharType="separate"/>
+            </w:r>
+            <w:r>
+              <w:rPr>
+                <w:noProof/>
+                <w:webHidden/>
+              </w:rPr>
+              <w:t>7</w:t>
+            </w:r>
+            <w:r>
+              <w:rPr>
+                <w:noProof/>
+                <w:webHidden/>
+              </w:rPr>
+              <w:fldChar w:fldCharType="end"/>
+            </w:r>
+          </w:hyperlink>
+        </w:p>
+        <w:p>
+          <w:pPr>
+            <w:pStyle w:val="TM3"/>
+            <w:tabs>
+              <w:tab w:val="right" w:leader="dot" w:pos="9062"/>
+            </w:tabs>
+            <w:rPr>
+              <w:rFonts w:eastAsiaTheme="minorEastAsia"/>
+              <w:noProof/>
+              <w:lang w:eastAsia="fr-FR"/>
+            </w:rPr>
+          </w:pPr>
+          <w:hyperlink w:anchor="_Toc514017723" w:history="1">
+            <w:r>
+              <w:rPr>
+                <w:rStyle w:val="Lienhypertexte"/>
+                <w:noProof/>
+              </w:rPr>
+              <w:t>11) Mots-dièse et références</w:t>
+            </w:r>
+            <w:r>
+              <w:rPr>
+                <w:noProof/>
+                <w:webHidden/>
+              </w:rPr>
+              <w:tab/>
+            </w:r>
+            <w:r>
+              <w:rPr>
+                <w:noProof/>
+                <w:webHidden/>
+              </w:rPr>
+              <w:fldChar w:fldCharType="begin"/>
+            </w:r>
+            <w:r>
+              <w:rPr>
+                <w:noProof/>
+                <w:webHidden/>
+              </w:rPr>
+              <w:instrText xml:space="preserve"> PAGEREF _Toc514017723 \h </w:instrText>
+            </w:r>
+            <w:r>
+              <w:rPr>
+                <w:noProof/>
+                <w:webHidden/>
+              </w:rPr>
+            </w:r>
+            <w:r>
+              <w:rPr>
+                <w:noProof/>
+                <w:webHidden/>
+              </w:rPr>
+              <w:fldChar w:fldCharType="separate"/>
+            </w:r>
+            <w:r>
+              <w:rPr>
+                <w:noProof/>
+                <w:webHidden/>
+              </w:rPr>
+              <w:t>8</w:t>
             </w:r>
             <w:r>
               <w:rPr>
@@ -1101,10 +1901,12 @@
               <w:tab w:val="right" w:leader="dot" w:pos="9062"/>
             </w:tabs>
             <w:rPr>
+              <w:rFonts w:eastAsiaTheme="minorEastAsia"/>
               <w:noProof/>
+              <w:lang w:eastAsia="fr-FR"/>
             </w:rPr>
           </w:pPr>
-          <w:hyperlink w:anchor="_Toc513992746" w:history="1">
+          <w:hyperlink w:anchor="_Toc514017724" w:history="1">
             <w:r>
               <w:rPr>
                 <w:rStyle w:val="Lienhypertexte"/>
@@ -1131,7 +1933,7 @@
                 <w:noProof/>
                 <w:webHidden/>
               </w:rPr>
-              <w:instrText xml:space="preserve"> PAGEREF _Toc513992746 \h </w:instrText>
+              <w:instrText xml:space="preserve"> PAGEREF _Toc514017724 \h </w:instrText>
             </w:r>
             <w:r>
               <w:rPr>
@@ -1151,7 +1953,7 @@
                 <w:noProof/>
                 <w:webHidden/>
               </w:rPr>
-              <w:t>3</w:t>
+              <w:t>10</w:t>
             </w:r>
             <w:r>
               <w:rPr>
@@ -1169,16 +1971,18 @@
               <w:tab w:val="right" w:leader="dot" w:pos="9062"/>
             </w:tabs>
             <w:rPr>
+              <w:rFonts w:eastAsiaTheme="minorEastAsia"/>
               <w:noProof/>
+              <w:lang w:eastAsia="fr-FR"/>
             </w:rPr>
           </w:pPr>
-          <w:hyperlink w:anchor="_Toc513992747" w:history="1">
+          <w:hyperlink w:anchor="_Toc514017725" w:history="1">
             <w:r>
               <w:rPr>
                 <w:rStyle w:val="Lienhypertexte"/>
                 <w:noProof/>
               </w:rPr>
-              <w:t>3.A Chaîne de traitement</w:t>
+              <w:t>3.A Ensemble de mots</w:t>
             </w:r>
             <w:r>
               <w:rPr>
@@ -1199,7 +2003,7 @@
                 <w:noProof/>
                 <w:webHidden/>
               </w:rPr>
-              <w:instrText xml:space="preserve"> PAGEREF _Toc513992747 \h </w:instrText>
+              <w:instrText xml:space="preserve"> PAGEREF _Toc514017725 \h </w:instrText>
             </w:r>
             <w:r>
               <w:rPr>
@@ -1219,7 +2023,77 @@
                 <w:noProof/>
                 <w:webHidden/>
               </w:rPr>
-              <w:t>3</w:t>
+              <w:t>10</w:t>
+            </w:r>
+            <w:r>
+              <w:rPr>
+                <w:noProof/>
+                <w:webHidden/>
+              </w:rPr>
+              <w:fldChar w:fldCharType="end"/>
+            </w:r>
+          </w:hyperlink>
+        </w:p>
+        <w:p>
+          <w:pPr>
+            <w:pStyle w:val="TM2"/>
+            <w:tabs>
+              <w:tab w:val="right" w:leader="dot" w:pos="9062"/>
+            </w:tabs>
+            <w:rPr>
+              <w:rFonts w:eastAsiaTheme="minorEastAsia"/>
+              <w:noProof/>
+              <w:lang w:eastAsia="fr-FR"/>
+            </w:rPr>
+          </w:pPr>
+          <w:hyperlink w:anchor="_Toc514017726" w:history="1">
+            <w:r>
+              <w:rPr>
+                <w:rStyle w:val="Lienhypertexte"/>
+                <w:noProof/>
+              </w:rPr>
+              <w:t>3.B Structures remarquables</w:t>
+            </w:r>
+            <w:r>
+              <w:rPr>
+                <w:noProof/>
+                <w:webHidden/>
+              </w:rPr>
+              <w:tab/>
+            </w:r>
+            <w:r>
+              <w:rPr>
+                <w:noProof/>
+                <w:webHidden/>
+              </w:rPr>
+              <w:fldChar w:fldCharType="begin"/>
+            </w:r>
+            <w:r>
+              <w:rPr>
+                <w:noProof/>
+                <w:webHidden/>
+              </w:rPr>
+              <w:instrText xml:space="preserve"> PAGEREF _Toc514017726 \h </w:instrText>
+            </w:r>
+            <w:r>
+              <w:rPr>
+                <w:noProof/>
+                <w:webHidden/>
+              </w:rPr>
+            </w:r>
+            <w:r>
+              <w:rPr>
+                <w:noProof/>
+                <w:webHidden/>
+              </w:rPr>
+              <w:fldChar w:fldCharType="separate"/>
+            </w:r>
+            <w:r>
+              <w:rPr>
+                <w:noProof/>
+                <w:webHidden/>
+              </w:rPr>
+              <w:t>11</w:t>
             </w:r>
             <w:r>
               <w:rPr>
@@ -1237,10 +2111,12 @@
               <w:tab w:val="right" w:leader="dot" w:pos="9062"/>
             </w:tabs>
             <w:rPr>
+              <w:rFonts w:eastAsiaTheme="minorEastAsia"/>
               <w:noProof/>
+              <w:lang w:eastAsia="fr-FR"/>
             </w:rPr>
           </w:pPr>
-          <w:hyperlink w:anchor="_Toc513992748" w:history="1">
+          <w:hyperlink w:anchor="_Toc514017727" w:history="1">
             <w:r>
               <w:rPr>
                 <w:rStyle w:val="Lienhypertexte"/>
@@ -1267,7 +2143,7 @@
                 <w:noProof/>
                 <w:webHidden/>
               </w:rPr>
-              <w:instrText xml:space="preserve"> PAGEREF _Toc513992748 \h </w:instrText>
+              <w:instrText xml:space="preserve"> PAGEREF _Toc514017727 \h </w:instrText>
             </w:r>
             <w:r>
               <w:rPr>
@@ -1287,7 +2163,7 @@
                 <w:noProof/>
                 <w:webHidden/>
               </w:rPr>
-              <w:t>3</w:t>
+              <w:t>11</w:t>
             </w:r>
             <w:r>
               <w:rPr>
@@ -1305,10 +2181,12 @@
               <w:tab w:val="right" w:leader="dot" w:pos="9062"/>
             </w:tabs>
             <w:rPr>
+              <w:rFonts w:eastAsiaTheme="minorEastAsia"/>
               <w:noProof/>
+              <w:lang w:eastAsia="fr-FR"/>
             </w:rPr>
           </w:pPr>
-          <w:hyperlink w:anchor="_Toc513992749" w:history="1">
+          <w:hyperlink w:anchor="_Toc514017728" w:history="1">
             <w:r>
               <w:rPr>
                 <w:rStyle w:val="Lienhypertexte"/>
@@ -1335,7 +2213,7 @@
                 <w:noProof/>
                 <w:webHidden/>
               </w:rPr>
-              <w:instrText xml:space="preserve"> PAGEREF _Toc513992749 \h </w:instrText>
+              <w:instrText xml:space="preserve"> PAGEREF _Toc514017728 \h </w:instrText>
             </w:r>
             <w:r>
               <w:rPr>
@@ -1355,7 +2233,7 @@
                 <w:noProof/>
                 <w:webHidden/>
               </w:rPr>
-              <w:t>3</w:t>
+              <w:t>11</w:t>
             </w:r>
             <w:r>
               <w:rPr>
@@ -1373,10 +2251,12 @@
               <w:tab w:val="right" w:leader="dot" w:pos="9062"/>
             </w:tabs>
             <w:rPr>
+              <w:rFonts w:eastAsiaTheme="minorEastAsia"/>
               <w:noProof/>
+              <w:lang w:eastAsia="fr-FR"/>
             </w:rPr>
           </w:pPr>
-          <w:hyperlink w:anchor="_Toc513992750" w:history="1">
+          <w:hyperlink w:anchor="_Toc514017729" w:history="1">
             <w:r>
               <w:rPr>
                 <w:rStyle w:val="Lienhypertexte"/>
@@ -1403,7 +2283,7 @@
                 <w:noProof/>
                 <w:webHidden/>
               </w:rPr>
-              <w:instrText xml:space="preserve"> PAGEREF _Toc513992750 \h </w:instrText>
+              <w:instrText xml:space="preserve"> PAGEREF _Toc514017729 \h </w:instrText>
             </w:r>
             <w:r>
               <w:rPr>
@@ -1423,7 +2303,77 @@
                 <w:noProof/>
                 <w:webHidden/>
               </w:rPr>
-              <w:t>4</w:t>
+              <w:t>11</w:t>
+            </w:r>
+            <w:r>
+              <w:rPr>
+                <w:noProof/>
+                <w:webHidden/>
+              </w:rPr>
+              <w:fldChar w:fldCharType="end"/>
+            </w:r>
+          </w:hyperlink>
+        </w:p>
+        <w:p>
+          <w:pPr>
+            <w:pStyle w:val="TM1"/>
+            <w:tabs>
+              <w:tab w:val="right" w:leader="dot" w:pos="9062"/>
+            </w:tabs>
+            <w:rPr>
+              <w:rFonts w:eastAsiaTheme="minorEastAsia"/>
+              <w:noProof/>
+              <w:lang w:eastAsia="fr-FR"/>
+            </w:rPr>
+          </w:pPr>
+          <w:hyperlink w:anchor="_Toc514017730" w:history="1">
+            <w:r>
+              <w:rPr>
+                <w:rStyle w:val="Lienhypertexte"/>
+                <w:noProof/>
+              </w:rPr>
+              <w:t>Références bibliographiques</w:t>
+            </w:r>
+            <w:r>
+              <w:rPr>
+                <w:noProof/>
+                <w:webHidden/>
+              </w:rPr>
+              <w:tab/>
+            </w:r>
+            <w:r>
+              <w:rPr>
+                <w:noProof/>
+                <w:webHidden/>
+              </w:rPr>
+              <w:fldChar w:fldCharType="begin"/>
+            </w:r>
+            <w:r>
+              <w:rPr>
+                <w:noProof/>
+                <w:webHidden/>
+              </w:rPr>
+              <w:instrText xml:space="preserve"> PAGEREF _Toc514017730 \h </w:instrText>
+            </w:r>
+            <w:r>
+              <w:rPr>
+                <w:noProof/>
+                <w:webHidden/>
+              </w:rPr>
+            </w:r>
+            <w:r>
+              <w:rPr>
+                <w:noProof/>
+                <w:webHidden/>
+              </w:rPr>
+              <w:fldChar w:fldCharType="separate"/>
+            </w:r>
+            <w:r>
+              <w:rPr>
+                <w:noProof/>
+                <w:webHidden/>
+              </w:rPr>
+              <w:t>12</w:t>
             </w:r>
             <w:r>
               <w:rPr>
@@ -1449,9 +2399,8 @@
       <w:pPr>
         <w:pStyle w:val="Titre1"/>
       </w:pPr>
-      <w:bookmarkStart w:id="0" w:name="_Toc513992732"/>
-      <w:r>
-        <w:lastRenderedPageBreak/>
+      <w:bookmarkStart w:id="0" w:name="_Toc514017699"/>
+      <w:r>
         <w:t>Introduction</w:t>
       </w:r>
       <w:bookmarkEnd w:id="0"/>
@@ -1492,13 +2441,8 @@
         <w:t xml:space="preserve">Sélection sur le mot-dièse </w:t>
       </w:r>
       <w:r>
-        <w:t>#</w:t>
-      </w:r>
-      <w:proofErr w:type="spellStart"/>
-      <w:r>
-        <w:t>balancetonporc</w:t>
-      </w:r>
-      <w:proofErr w:type="spellEnd"/>
+        <w:t>#balancetonporc</w:t>
+      </w:r>
     </w:p>
     <w:p>
       <w:pPr>
@@ -1524,23 +2468,7 @@
         </w:numPr>
       </w:pPr>
       <w:r>
-        <w:t>On a choisi de ne pas aller vers des comptes comme @</w:t>
-      </w:r>
-      <w:proofErr w:type="spellStart"/>
-      <w:r>
-        <w:t>chaircollab</w:t>
-      </w:r>
-      <w:proofErr w:type="spellEnd"/>
-      <w:r>
-        <w:t xml:space="preserve"> qui reprennent des </w:t>
-      </w:r>
-      <w:proofErr w:type="spellStart"/>
-      <w:r>
-        <w:t>tumblrs</w:t>
-      </w:r>
-      <w:proofErr w:type="spellEnd"/>
-      <w:r>
-        <w:t xml:space="preserve"> pour se distinguer du travail de nos camarades.</w:t>
+        <w:t>On a choisi de ne pas aller vers des comptes comme @chaircollab qui reprennent des tumblrs pour se distinguer du travail de nos camarades.</w:t>
       </w:r>
     </w:p>
     <w:p>
@@ -1555,21 +2483,8 @@
         <w:t xml:space="preserve">Phénomène qui </w:t>
       </w:r>
       <w:r>
-        <w:t xml:space="preserve">éclate en octobre 2017 </w:t>
-      </w:r>
-      <w:proofErr w:type="gramStart"/>
-      <w:r>
-        <w:t>suite à</w:t>
-      </w:r>
-      <w:proofErr w:type="gramEnd"/>
-      <w:r>
-        <w:t xml:space="preserve"> #</w:t>
-      </w:r>
-      <w:proofErr w:type="spellStart"/>
-      <w:r>
-        <w:t>metoo</w:t>
-      </w:r>
-      <w:proofErr w:type="spellEnd"/>
+        <w:t>éclate en octobre 2017 suite à #metoo</w:t>
+      </w:r>
       <w:r>
         <w:t>.</w:t>
       </w:r>
@@ -1604,30 +2519,17 @@
         <w:t xml:space="preserve">: </w:t>
       </w:r>
       <w:r>
-        <w:t>#</w:t>
-      </w:r>
-      <w:proofErr w:type="spellStart"/>
-      <w:r>
-        <w:t>Aufschre</w:t>
-      </w:r>
-      <w:r>
-        <w:t>i</w:t>
-      </w:r>
-      <w:proofErr w:type="spellEnd"/>
-      <w:r>
-        <w:t> : cri, tollé</w:t>
+        <w:t>#Aufschre</w:t>
+      </w:r>
+      <w:r>
+        <w:t>i : cri, tollé</w:t>
       </w:r>
       <w:r>
         <w:t xml:space="preserve">, </w:t>
       </w:r>
       <w:r>
-        <w:t>#</w:t>
-      </w:r>
-      <w:proofErr w:type="spellStart"/>
-      <w:r>
-        <w:t>Nopiwouma</w:t>
-      </w:r>
-      <w:proofErr w:type="spellEnd"/>
+        <w:t>#Nopiwouma</w:t>
+      </w:r>
       <w:r>
         <w:t xml:space="preserve"> au Sénégal</w:t>
       </w:r>
@@ -1644,15 +2546,7 @@
         </w:numPr>
       </w:pPr>
       <w:r>
-        <w:t xml:space="preserve">Un hashtag généraliste (ce n'est pas comme les </w:t>
-      </w:r>
-      <w:proofErr w:type="spellStart"/>
-      <w:r>
-        <w:t>tumblrs</w:t>
-      </w:r>
-      <w:proofErr w:type="spellEnd"/>
-      <w:r>
-        <w:t xml:space="preserve"> spécifiques à un métier).</w:t>
+        <w:t>Un hashtag généraliste (ce n'est pas comme les tumblrs spécifiques à un métier).</w:t>
       </w:r>
     </w:p>
     <w:p>
@@ -1667,13 +2561,8 @@
         <w:t>Spécificité d</w:t>
       </w:r>
       <w:r>
-        <w:t>u mot-dièse #</w:t>
-      </w:r>
-      <w:proofErr w:type="spellStart"/>
-      <w:r>
-        <w:t>balancetonporc</w:t>
-      </w:r>
-      <w:proofErr w:type="spellEnd"/>
+        <w:t>u mot-dièse #balancetonporc</w:t>
+      </w:r>
       <w:r>
         <w:t xml:space="preserve"> : </w:t>
       </w:r>
@@ -1764,6 +2653,8 @@
       <w:r>
         <w:t>Plan</w:t>
       </w:r>
+      <w:bookmarkStart w:id="1" w:name="_GoBack"/>
+      <w:bookmarkEnd w:id="1"/>
     </w:p>
     <w:p>
       <w:pPr>
@@ -1805,20 +2696,20 @@
       <w:pPr>
         <w:pStyle w:val="Titre1"/>
       </w:pPr>
-      <w:bookmarkStart w:id="1" w:name="_Toc513992733"/>
+      <w:bookmarkStart w:id="2" w:name="_Toc514017700"/>
       <w:r>
         <w:t>1</w:t>
       </w:r>
       <w:r>
         <w:t>. Constitution de notre corpus</w:t>
       </w:r>
-      <w:bookmarkEnd w:id="1"/>
+      <w:bookmarkEnd w:id="2"/>
     </w:p>
     <w:p>
       <w:pPr>
         <w:pStyle w:val="Titre2"/>
       </w:pPr>
-      <w:bookmarkStart w:id="2" w:name="_Toc513992734"/>
+      <w:bookmarkStart w:id="3" w:name="_Toc514017701"/>
       <w:r>
         <w:t xml:space="preserve">I.A. </w:t>
       </w:r>
@@ -1831,7 +2722,7 @@
       <w:r>
         <w:t>Tweeter :</w:t>
       </w:r>
-      <w:bookmarkEnd w:id="2"/>
+      <w:bookmarkEnd w:id="3"/>
     </w:p>
     <w:p>
       <w:pPr>
@@ -1840,11 +2731,11 @@
       <w:r>
         <w:t xml:space="preserve">    </w:t>
       </w:r>
-      <w:bookmarkStart w:id="3" w:name="_Toc513992735"/>
+      <w:bookmarkStart w:id="4" w:name="_Toc514017702"/>
       <w:r>
         <w:t>1) Un service gratuit mais privé</w:t>
       </w:r>
-      <w:bookmarkEnd w:id="3"/>
+      <w:bookmarkEnd w:id="4"/>
       <w:r>
         <w:t xml:space="preserve"> </w:t>
       </w:r>
@@ -1910,13 +2801,14 @@
         <w:pStyle w:val="Titre3"/>
       </w:pPr>
       <w:r>
+        <w:lastRenderedPageBreak/>
         <w:t xml:space="preserve">    </w:t>
       </w:r>
-      <w:bookmarkStart w:id="4" w:name="_Toc513992736"/>
+      <w:bookmarkStart w:id="5" w:name="_Toc514017703"/>
       <w:r>
         <w:t>2) Les textes</w:t>
       </w:r>
-      <w:bookmarkEnd w:id="4"/>
+      <w:bookmarkEnd w:id="5"/>
     </w:p>
     <w:p>
       <w:pPr>
@@ -1973,14 +2865,14 @@
       <w:r>
         <w:t xml:space="preserve">   </w:t>
       </w:r>
-      <w:bookmarkStart w:id="5" w:name="_Toc513992737"/>
+      <w:bookmarkStart w:id="6" w:name="_Toc514017704"/>
       <w:r>
         <w:t xml:space="preserve">3) </w:t>
       </w:r>
       <w:r>
         <w:t>Avantages</w:t>
       </w:r>
-      <w:bookmarkEnd w:id="5"/>
+      <w:bookmarkEnd w:id="6"/>
     </w:p>
     <w:p>
       <w:pPr>
@@ -2070,36 +2962,28 @@
       <w:pPr>
         <w:pStyle w:val="Titre2"/>
       </w:pPr>
-      <w:bookmarkStart w:id="6" w:name="_Toc513992738"/>
+      <w:bookmarkStart w:id="7" w:name="_Toc514017705"/>
       <w:r>
         <w:t>I.B Moissonnage et sélection des tweets</w:t>
       </w:r>
-      <w:bookmarkEnd w:id="6"/>
+      <w:bookmarkEnd w:id="7"/>
     </w:p>
     <w:p>
       <w:pPr>
         <w:pStyle w:val="Titre3"/>
       </w:pPr>
-      <w:bookmarkStart w:id="7" w:name="_Toc513992739"/>
+      <w:bookmarkStart w:id="8" w:name="_Toc514017706"/>
       <w:r>
         <w:t xml:space="preserve">1) </w:t>
       </w:r>
       <w:r>
         <w:t>Solution pour moissonner les vieux tweets</w:t>
       </w:r>
-      <w:bookmarkEnd w:id="7"/>
-    </w:p>
-    <w:p>
-      <w:r>
-        <w:t xml:space="preserve">API non officielle « </w:t>
-      </w:r>
-      <w:proofErr w:type="spellStart"/>
-      <w:r>
-        <w:t>GetOldTweets</w:t>
-      </w:r>
-      <w:proofErr w:type="spellEnd"/>
-      <w:r>
-        <w:t xml:space="preserve"> » pour moissonnage automatique :</w:t>
+      <w:bookmarkEnd w:id="8"/>
+    </w:p>
+    <w:p>
+      <w:r>
+        <w:t>API non officielle « GetOldTweets » pour moissonnage automatique :</w:t>
       </w:r>
       <w:r>
         <w:br/>
@@ -2116,30 +3000,21 @@
     </w:p>
     <w:p>
       <w:r>
-        <w:lastRenderedPageBreak/>
-        <w:t xml:space="preserve">Produit des fichiers CSV retravaillés dans Excel et Google </w:t>
-      </w:r>
-      <w:proofErr w:type="spellStart"/>
-      <w:r>
-        <w:t>Spreadsheet</w:t>
-      </w:r>
-      <w:proofErr w:type="spellEnd"/>
-      <w:r>
-        <w:t>.</w:t>
+        <w:t>Produit des fichiers CSV retravaillés dans Excel et Google Spreadsheet.</w:t>
       </w:r>
     </w:p>
     <w:p>
       <w:pPr>
         <w:pStyle w:val="Titre3"/>
       </w:pPr>
-      <w:bookmarkStart w:id="8" w:name="_Toc513992740"/>
+      <w:bookmarkStart w:id="9" w:name="_Toc514017707"/>
       <w:r>
         <w:t xml:space="preserve">2) </w:t>
       </w:r>
       <w:r>
         <w:t xml:space="preserve"> Sélection manuelle des tweets de notre corpus</w:t>
       </w:r>
-      <w:bookmarkEnd w:id="8"/>
+      <w:bookmarkEnd w:id="9"/>
     </w:p>
     <w:p>
       <w:pPr>
@@ -2159,24 +3034,11 @@
         <w:t xml:space="preserve">et le contenu </w:t>
       </w:r>
       <w:r>
-        <w:t xml:space="preserve">des </w:t>
-      </w:r>
-      <w:proofErr w:type="spellStart"/>
-      <w:r>
-        <w:t>posts</w:t>
-      </w:r>
-      <w:proofErr w:type="spellEnd"/>
-      <w:r>
-        <w:t xml:space="preserve"> de </w:t>
-      </w:r>
-      <w:proofErr w:type="spellStart"/>
-      <w:r>
-        <w:t>tumbl</w:t>
+        <w:t>des posts de tumbl</w:t>
       </w:r>
       <w:r>
         <w:t>r</w:t>
       </w:r>
-      <w:proofErr w:type="spellEnd"/>
       <w:r>
         <w:t> :</w:t>
       </w:r>
@@ -2269,34 +3131,34 @@
       <w:pPr>
         <w:pStyle w:val="Titre1"/>
       </w:pPr>
-      <w:bookmarkStart w:id="9" w:name="_Toc513992741"/>
+      <w:bookmarkStart w:id="10" w:name="_Toc514017708"/>
       <w:r>
         <w:t>2. Adaptation des catégories et analyse du corpus</w:t>
       </w:r>
-      <w:bookmarkEnd w:id="9"/>
+      <w:bookmarkEnd w:id="10"/>
     </w:p>
     <w:p>
       <w:pPr>
         <w:pStyle w:val="Titre2"/>
       </w:pPr>
-      <w:bookmarkStart w:id="10" w:name="_Toc513992742"/>
+      <w:bookmarkStart w:id="11" w:name="_Toc514017709"/>
       <w:r>
         <w:t>2.A Modifications apportées aux catégories</w:t>
       </w:r>
-      <w:bookmarkEnd w:id="10"/>
+      <w:bookmarkEnd w:id="11"/>
     </w:p>
     <w:p>
       <w:pPr>
         <w:pStyle w:val="Titre3"/>
       </w:pPr>
-      <w:bookmarkStart w:id="11" w:name="_Toc513992743"/>
+      <w:bookmarkStart w:id="12" w:name="_Toc514017710"/>
       <w:r>
         <w:t xml:space="preserve">1) </w:t>
       </w:r>
       <w:r>
         <w:t>Nouvelles catégories :</w:t>
       </w:r>
-      <w:bookmarkEnd w:id="11"/>
+      <w:bookmarkEnd w:id="12"/>
     </w:p>
     <w:p>
       <w:pPr>
@@ -2418,6 +3280,7 @@
         </w:numPr>
       </w:pPr>
       <w:r>
+        <w:lastRenderedPageBreak/>
         <w:t>F = Féminin</w:t>
       </w:r>
     </w:p>
@@ -2490,15 +3353,7 @@
         </w:numPr>
       </w:pPr>
       <w:r>
-        <w:t>Il peut être déterminé, si la victime est l’énonciateur, en regardant le compte auteur et en essayant de déterminer le sexe en fonction de celui ex : @</w:t>
-      </w:r>
-      <w:proofErr w:type="spellStart"/>
-      <w:r>
-        <w:t>PrénomFéminin</w:t>
-      </w:r>
-      <w:proofErr w:type="spellEnd"/>
-      <w:r>
-        <w:t>.</w:t>
+        <w:t>Il peut être déterminé, si la victime est l’énonciateur, en regardant le compte auteur et en essayant de déterminer le sexe en fonction de celui ex : @PrénomFéminin.</w:t>
       </w:r>
     </w:p>
     <w:p>
@@ -2522,14 +3377,14 @@
       <w:pPr>
         <w:pStyle w:val="Titre3"/>
       </w:pPr>
-      <w:bookmarkStart w:id="12" w:name="_Toc513992744"/>
+      <w:bookmarkStart w:id="13" w:name="_Toc514017711"/>
       <w:r>
         <w:t xml:space="preserve">2) </w:t>
       </w:r>
       <w:r>
         <w:t>Modification des catégories existantes :</w:t>
       </w:r>
-      <w:bookmarkEnd w:id="12"/>
+      <w:bookmarkEnd w:id="13"/>
     </w:p>
     <w:p>
       <w:pPr>
@@ -2620,7 +3475,6 @@
     </w:p>
     <w:p>
       <w:r>
-        <w:lastRenderedPageBreak/>
         <w:t>La généralisation de compliment en remarque permet de ne pas avoir à se prononcer sur le contenu mélioratif ou dépréciatif d’un énoncé, parfois assez difficile à saisir :</w:t>
       </w:r>
     </w:p>
@@ -2635,15 +3489,7 @@
         <w:shd w:val="clear" w:color="auto" w:fill="D0CECE" w:themeFill="background2" w:themeFillShade="E6"/>
       </w:pPr>
       <w:r>
-        <w:t>Un collègue vient de me dire tu es désagréable, mortuaire, un peu vilaine et pas pro. Le seul truc qui te sauve c'est ton IMC" #</w:t>
-      </w:r>
-      <w:proofErr w:type="spellStart"/>
-      <w:r>
-        <w:t>balancetonporc</w:t>
-      </w:r>
-      <w:proofErr w:type="spellEnd"/>
-      <w:r>
-        <w:t>"</w:t>
+        <w:t>Un collègue vient de me dire tu es désagréable, mortuaire, un peu vilaine et pas pro. Le seul truc qui te sauve c'est ton IMC" #balancetonporc"</w:t>
       </w:r>
     </w:p>
     <w:p>
@@ -2802,23 +3648,7 @@
         <w:shd w:val="clear" w:color="auto" w:fill="D0CECE" w:themeFill="background2" w:themeFillShade="E6"/>
       </w:pPr>
       <w:r>
-        <w:t xml:space="preserve">Un mec qui m'harcelait dans ma classe </w:t>
-      </w:r>
-      <w:proofErr w:type="spellStart"/>
-      <w:r>
-        <w:t>lache</w:t>
-      </w:r>
-      <w:proofErr w:type="spellEnd"/>
-      <w:r>
-        <w:t xml:space="preserve"> Tu veux manger ma bite" alors que je suis au téléphone avec ma mère. J'avais 13 ans. #</w:t>
-      </w:r>
-      <w:proofErr w:type="spellStart"/>
-      <w:r>
-        <w:t>balancetonporc</w:t>
-      </w:r>
-      <w:proofErr w:type="spellEnd"/>
-      <w:r>
-        <w:t>"</w:t>
+        <w:t>Un mec qui m'harcelait dans ma classe lache Tu veux manger ma bite" alors que je suis au téléphone avec ma mère. J'avais 13 ans. #balancetonporc"</w:t>
       </w:r>
     </w:p>
     <w:p>
@@ -2839,11 +3669,12 @@
       <w:pPr>
         <w:pStyle w:val="Titre2"/>
       </w:pPr>
-      <w:bookmarkStart w:id="13" w:name="_Toc513992745"/>
-      <w:r>
+      <w:bookmarkStart w:id="14" w:name="_Toc514017712"/>
+      <w:r>
+        <w:lastRenderedPageBreak/>
         <w:t>2.B Analyse du corpus</w:t>
       </w:r>
-      <w:bookmarkEnd w:id="13"/>
+      <w:bookmarkEnd w:id="14"/>
     </w:p>
     <w:p>
       <w:r>
@@ -2853,15 +3684,7 @@
         <w:t>atégorie</w:t>
       </w:r>
       <w:r>
-        <w:t xml:space="preserve"> par catégorie et nous comparons avec les résultats avec mes camarades qui ont étudié les </w:t>
-      </w:r>
-      <w:proofErr w:type="spellStart"/>
-      <w:r>
-        <w:t>posts</w:t>
-      </w:r>
-      <w:proofErr w:type="spellEnd"/>
-      <w:r>
-        <w:t>. Leurs résultats sont en pourcentage en gris à la fin de chaque tableau quand ils étaient disponibles.</w:t>
+        <w:t xml:space="preserve"> par catégorie et nous comparons avec les résultats avec mes camarades qui ont étudié les posts. Leurs résultats sont en pourcentage en gris à la fin de chaque tableau quand ils étaient disponibles.</w:t>
       </w:r>
     </w:p>
     <w:p>
@@ -2876,9 +3699,11 @@
       <w:pPr>
         <w:pStyle w:val="Titre3"/>
       </w:pPr>
+      <w:bookmarkStart w:id="15" w:name="_Toc514017713"/>
       <w:r>
         <w:t>1) Statut discours</w:t>
       </w:r>
+      <w:bookmarkEnd w:id="15"/>
     </w:p>
     <w:p>
       <w:pPr>
@@ -3055,47 +3880,7 @@
         <w:shd w:val="clear" w:color="auto" w:fill="D0CECE" w:themeFill="background2" w:themeFillShade="E6"/>
       </w:pPr>
       <w:r>
-        <w:t>#</w:t>
-      </w:r>
-      <w:proofErr w:type="spellStart"/>
-      <w:r>
-        <w:t>Harcèlementsexuel</w:t>
-      </w:r>
-      <w:proofErr w:type="spellEnd"/>
-      <w:r>
-        <w:t xml:space="preserve"> au #MJS par #</w:t>
-      </w:r>
-      <w:proofErr w:type="spellStart"/>
-      <w:r>
-        <w:t>ThierryMarchallBeck</w:t>
-      </w:r>
-      <w:proofErr w:type="spellEnd"/>
-      <w:r>
-        <w:t xml:space="preserve"> (militant... #féministe et #</w:t>
-      </w:r>
-      <w:proofErr w:type="gramStart"/>
-      <w:r>
-        <w:t>lgbt ,</w:t>
-      </w:r>
-      <w:proofErr w:type="gramEnd"/>
-      <w:r>
-        <w:t xml:space="preserve"> ,membre cabinet #Hamon ): «J’ai dû le masturber pour m’en débarrasser» - #PS #</w:t>
-      </w:r>
-      <w:proofErr w:type="spellStart"/>
-      <w:r>
-        <w:t>BalanceTonPorc</w:t>
-      </w:r>
-      <w:proofErr w:type="spellEnd"/>
-      <w:r>
-        <w:t xml:space="preserve"> #</w:t>
-      </w:r>
-      <w:proofErr w:type="spellStart"/>
-      <w:r>
-        <w:t>MeToo</w:t>
-      </w:r>
-      <w:proofErr w:type="spellEnd"/>
-      <w:r>
-        <w:t xml:space="preserve"> #Politique . Libé - 14.11.17http://www.liberation.fr/france/2017/11/14/harcelement-sexuel-au-mjs-j-ai-du-le-masturber-pour-m-en-debarrasser_1610103?utm_medium=social&amp;utm_source=twitter …</w:t>
+        <w:t>#Harcèlementsexuel au #MJS par #ThierryMarchallBeck (militant... #féministe et #lgbt , ,membre cabinet #Hamon ): «J’ai dû le masturber pour m’en débarrasser» - #PS #BalanceTonPorc #MeToo #Politique . Libé - 14.11.17http://www.liberation.fr/france/2017/11/14/harcelement-sexuel-au-mjs-j-ai-du-le-masturber-pour-m-en-debarrasser_1610103?utm_medium=social&amp;utm_source=twitter …</w:t>
       </w:r>
     </w:p>
     <w:p>
@@ -3103,7 +3888,6 @@
         <w:jc w:val="both"/>
       </w:pPr>
       <w:r>
-        <w:lastRenderedPageBreak/>
         <w:t xml:space="preserve">Il rapporte une information publiée dans un article de </w:t>
       </w:r>
       <w:r>
@@ -3120,9 +3904,11 @@
       <w:pPr>
         <w:pStyle w:val="Titre3"/>
       </w:pPr>
+      <w:bookmarkStart w:id="16" w:name="_Toc514017714"/>
       <w:r>
         <w:t>2) Type discours</w:t>
       </w:r>
+      <w:bookmarkEnd w:id="16"/>
     </w:p>
     <w:p>
       <w:r>
@@ -3283,9 +4069,11 @@
       <w:pPr>
         <w:pStyle w:val="Titre3"/>
       </w:pPr>
+      <w:bookmarkStart w:id="17" w:name="_Toc514017715"/>
       <w:r>
         <w:t>3) Acte verbal</w:t>
       </w:r>
+      <w:bookmarkEnd w:id="17"/>
     </w:p>
     <w:p>
       <w:r>
@@ -3769,9 +4557,12 @@
       <w:pPr>
         <w:pStyle w:val="Titre3"/>
       </w:pPr>
-      <w:r>
+      <w:bookmarkStart w:id="18" w:name="_Toc514017716"/>
+      <w:r>
+        <w:lastRenderedPageBreak/>
         <w:t>4) Acte physique</w:t>
       </w:r>
+      <w:bookmarkEnd w:id="18"/>
     </w:p>
     <w:p>
       <w:pPr>
@@ -3910,40 +4701,18 @@
         <w:jc w:val="both"/>
       </w:pPr>
       <w:r>
-        <w:t>#</w:t>
-      </w:r>
-      <w:proofErr w:type="spellStart"/>
-      <w:r>
-        <w:t>balancetonporc</w:t>
-      </w:r>
-      <w:proofErr w:type="spellEnd"/>
-      <w:r>
-        <w:t xml:space="preserve"> JEAN LUC UGUEN, ancien maire de CLEDER dans le Finistère. </w:t>
-      </w:r>
-      <w:proofErr w:type="gramStart"/>
-      <w:r>
-        <w:t>et</w:t>
-      </w:r>
-      <w:proofErr w:type="gramEnd"/>
-      <w:r>
-        <w:t xml:space="preserve"> magistrat! J'étais jeune il m'avait demandé de venir un samedi à la mairie pour étudier mon CV pour un poste en petite enfance, à peine fermé la porte ....... </w:t>
-      </w:r>
-      <w:proofErr w:type="gramStart"/>
-      <w:r>
-        <w:t>il</w:t>
-      </w:r>
-      <w:proofErr w:type="gramEnd"/>
-      <w:r>
-        <w:t xml:space="preserve"> me dégoute et le pire c'est qu'il a</w:t>
+        <w:t>#balancetonporc JEAN LUC UGUEN, ancien maire de CLEDER dans le Finistère. et magistrat! J'étais jeune il m'avait demandé de venir un samedi à la mairie pour étudier mon CV pour un poste en petite enfance, à peine fermé la porte ....... il me dégoute et le pire c'est qu'il a</w:t>
       </w:r>
     </w:p>
     <w:p>
       <w:pPr>
         <w:pStyle w:val="Titre3"/>
       </w:pPr>
+      <w:bookmarkStart w:id="19" w:name="_Toc514017717"/>
       <w:r>
         <w:t>5) Thème</w:t>
       </w:r>
+      <w:bookmarkEnd w:id="19"/>
     </w:p>
     <w:p>
       <w:r>
@@ -4367,7 +5136,6 @@
               <w:jc w:val="center"/>
             </w:pPr>
             <w:r>
-              <w:lastRenderedPageBreak/>
               <w:t>20%</w:t>
             </w:r>
           </w:p>
@@ -4488,6 +5256,7 @@
       <w:pPr>
         <w:pStyle w:val="Titre3"/>
       </w:pPr>
+      <w:bookmarkStart w:id="20" w:name="_Toc514017718"/>
       <w:r>
         <w:t xml:space="preserve">6) Nature </w:t>
       </w:r>
@@ -4500,6 +5269,7 @@
       <w:r>
         <w:t xml:space="preserve"> entre les personnes impliquées</w:t>
       </w:r>
+      <w:bookmarkEnd w:id="20"/>
     </w:p>
     <w:tbl>
       <w:tblPr>
@@ -4891,16 +5661,22 @@
         <w:t xml:space="preserve"> catégorie</w:t>
       </w:r>
       <w:r>
-        <w:t xml:space="preserve"> « personne d’autorité » car même s’il s’agit du même milieu, ils ne sont pas dans le même champ professionnel. Il n’existe pas de lien de subordination contractuel direct entre eux, issu d’un contrat de travail, mais un lien d’autorité du fait de la fonction.</w:t>
+        <w:t xml:space="preserve"> « personne d’autorité » car même s’il s’agit du même milieu, ils ne sont pas dans le même champ professionnel. Il </w:t>
+      </w:r>
+      <w:r>
+        <w:lastRenderedPageBreak/>
+        <w:t>n’existe pas de lien de subordination contractuel direct entre eux, issu d’un contrat de travail, mais un lien d’autorité du fait de la fonction.</w:t>
       </w:r>
     </w:p>
     <w:p>
       <w:pPr>
         <w:pStyle w:val="Titre3"/>
       </w:pPr>
+      <w:bookmarkStart w:id="21" w:name="_Toc514017719"/>
       <w:r>
         <w:t>7) Acte de langage</w:t>
       </w:r>
+      <w:bookmarkEnd w:id="21"/>
     </w:p>
     <w:p>
       <w:r>
@@ -5369,9 +6145,11 @@
       <w:pPr>
         <w:pStyle w:val="Titre3"/>
       </w:pPr>
+      <w:bookmarkStart w:id="22" w:name="_Toc514017720"/>
       <w:r>
         <w:t>8) Milieu</w:t>
       </w:r>
+      <w:bookmarkEnd w:id="22"/>
     </w:p>
     <w:p>
       <w:r>
@@ -5829,7 +6607,6 @@
         <w:jc w:val="both"/>
       </w:pPr>
       <w:r>
-        <w:lastRenderedPageBreak/>
         <w:t xml:space="preserve">Cette dernière catégorie agrège les environnements universitaires et scolaires (lycée </w:t>
       </w:r>
       <w:r>
@@ -5857,9 +6634,11 @@
       <w:pPr>
         <w:pStyle w:val="Titre3"/>
       </w:pPr>
+      <w:bookmarkStart w:id="23" w:name="_Toc514017721"/>
       <w:r>
         <w:t>9) Sexe de l’agissant</w:t>
       </w:r>
+      <w:bookmarkEnd w:id="23"/>
     </w:p>
     <w:tbl>
       <w:tblPr>
@@ -6163,13 +6942,8 @@
         <w:t xml:space="preserve">La coiffeuse </w:t>
       </w:r>
       <w:r>
-        <w:t>qui me masse le crâne pendant 5 minutes au lieu de me faire un shampoing, je me suis senti harcelé #</w:t>
-      </w:r>
-      <w:proofErr w:type="spellStart"/>
-      <w:r>
-        <w:t>BalanceTonPorc</w:t>
-      </w:r>
-      <w:proofErr w:type="spellEnd"/>
+        <w:t>qui me masse le crâne pendant 5 minutes au lieu de me faire un shampoing, je me suis senti harcelé #BalanceTonPorc</w:t>
+      </w:r>
       <w:r>
         <w:t> ».</w:t>
       </w:r>
@@ -6178,9 +6952,11 @@
       <w:pPr>
         <w:pStyle w:val="Titre3"/>
       </w:pPr>
+      <w:bookmarkStart w:id="24" w:name="_Toc514017722"/>
       <w:r>
         <w:t>10) Sexe du subissant</w:t>
       </w:r>
+      <w:bookmarkEnd w:id="24"/>
     </w:p>
     <w:tbl>
       <w:tblPr>
@@ -6443,6 +7219,7 @@
     </w:p>
     <w:p>
       <w:r>
+        <w:lastRenderedPageBreak/>
         <w:t>3</w:t>
       </w:r>
       <w:r>
@@ -6451,31 +7228,7 @@
     </w:p>
     <w:p>
       <w:r>
-        <w:t>@</w:t>
-      </w:r>
-      <w:proofErr w:type="spellStart"/>
-      <w:r>
-        <w:t>MarineTaxil</w:t>
-      </w:r>
-      <w:proofErr w:type="spellEnd"/>
-      <w:r>
-        <w:t>, @sylvielegall1 @</w:t>
-      </w:r>
-      <w:proofErr w:type="spellStart"/>
-      <w:r>
-        <w:t>helo_maindiaux</w:t>
-      </w:r>
-      <w:proofErr w:type="spellEnd"/>
-      <w:r>
-        <w:t xml:space="preserve"> (</w:t>
-      </w:r>
-      <w:proofErr w:type="spellStart"/>
-      <w:r>
-        <w:t>helo</w:t>
-      </w:r>
-      <w:proofErr w:type="spellEnd"/>
-      <w:r>
-        <w:t xml:space="preserve"> comme</w:t>
+        <w:t>@MarineTaxil, @sylvielegall1 @helo_maindiaux (helo comme</w:t>
       </w:r>
       <w:r>
         <w:t xml:space="preserve"> Héloïse)</w:t>
@@ -6506,13 +7259,8 @@
         <w:t>j'ai été livré</w:t>
       </w:r>
       <w:r>
-        <w:t xml:space="preserve"> par le même livreur dans un intervalle de 2j. Il m'a même appelé avant d'arriver pour me demander si j'étais chez moi et en partant il m'a souri en me regardant. J'ai peur, il a mon numéro et mon adresse... #</w:t>
-      </w:r>
-      <w:proofErr w:type="spellStart"/>
-      <w:r>
-        <w:t>BalanceTonPorc</w:t>
-      </w:r>
-      <w:proofErr w:type="spellEnd"/>
+        <w:t xml:space="preserve"> par le même livreur dans un intervalle de 2j. Il m'a même appelé avant d'arriver pour me demander si j'étais chez moi et en partant il m'a souri en me regardant. J'ai peur, il a mon numéro et mon adresse... #BalanceTonPorc</w:t>
+      </w:r>
     </w:p>
     <w:p>
       <w:pPr>
@@ -6528,15 +7276,7 @@
         <w:t xml:space="preserve">, sans e, fait pencher pour que la victime énonciatrice soit un homme. Après analyse du compte énonciateur, </w:t>
       </w:r>
       <w:r>
-        <w:t>@</w:t>
-      </w:r>
-      <w:proofErr w:type="spellStart"/>
-      <w:r>
-        <w:t>Shiwie</w:t>
-      </w:r>
-      <w:proofErr w:type="spellEnd"/>
-      <w:r>
-        <w:t>_</w:t>
+        <w:t>@Shiwie_</w:t>
       </w:r>
       <w:r>
         <w:t>, il s’avère que c’est une utilisatrice ayant commise une faute d’accord. De plus, la discussion que génère ce tweet nous apprend que cette déclaration est ironique, faite pour se moquer du phénomène autour du mot-dièse. Nous n’avons néanmoins pas utilisé ces informations supplémentaires, nous concentrant sur le tweet en lui-même, enregistré comme ayant une victime masculine.</w:t>
@@ -6546,6 +7286,7 @@
       <w:pPr>
         <w:pStyle w:val="Titre3"/>
       </w:pPr>
+      <w:bookmarkStart w:id="25" w:name="_Toc514017723"/>
       <w:r>
         <w:t>11</w:t>
       </w:r>
@@ -6561,6 +7302,7 @@
       <w:r>
         <w:t xml:space="preserve"> et références</w:t>
       </w:r>
+      <w:bookmarkEnd w:id="25"/>
     </w:p>
     <w:p>
       <w:pPr>
@@ -6604,7 +7346,6 @@
               <w:rPr>
                 <w:b/>
               </w:rPr>
-              <w:lastRenderedPageBreak/>
               <w:t>N°</w:t>
             </w:r>
           </w:p>
@@ -6690,13 +7431,8 @@
           </w:tcPr>
           <w:p>
             <w:r>
-              <w:t>#</w:t>
-            </w:r>
-            <w:proofErr w:type="spellStart"/>
-            <w:r>
-              <w:t>balancetonporc</w:t>
-            </w:r>
-            <w:proofErr w:type="spellEnd"/>
+              <w:t>#balancetonporc</w:t>
+            </w:r>
           </w:p>
         </w:tc>
         <w:tc>
@@ -6740,13 +7476,8 @@
           </w:tcPr>
           <w:p>
             <w:r>
-              <w:t>#</w:t>
-            </w:r>
-            <w:proofErr w:type="spellStart"/>
-            <w:r>
-              <w:t>metoo</w:t>
-            </w:r>
-            <w:proofErr w:type="spellEnd"/>
+              <w:t>#metoo</w:t>
+            </w:r>
           </w:p>
         </w:tc>
         <w:tc>
@@ -6790,13 +7521,8 @@
           </w:tcPr>
           <w:p>
             <w:r>
-              <w:t>#</w:t>
-            </w:r>
-            <w:proofErr w:type="spellStart"/>
-            <w:r>
-              <w:t>directan</w:t>
-            </w:r>
-            <w:proofErr w:type="spellEnd"/>
+              <w:t>#directan</w:t>
+            </w:r>
           </w:p>
         </w:tc>
         <w:tc>
@@ -6840,13 +7566,8 @@
           </w:tcPr>
           <w:p>
             <w:r>
-              <w:t>#</w:t>
-            </w:r>
-            <w:proofErr w:type="spellStart"/>
-            <w:r>
-              <w:t>fn</w:t>
-            </w:r>
-            <w:proofErr w:type="spellEnd"/>
+              <w:t>#fn</w:t>
+            </w:r>
           </w:p>
         </w:tc>
         <w:tc>
@@ -6890,13 +7611,8 @@
           </w:tcPr>
           <w:p>
             <w:r>
-              <w:t>#</w:t>
-            </w:r>
-            <w:proofErr w:type="spellStart"/>
-            <w:r>
-              <w:t>cpolitique</w:t>
-            </w:r>
-            <w:proofErr w:type="spellEnd"/>
+              <w:t>#cpolitique</w:t>
+            </w:r>
           </w:p>
         </w:tc>
         <w:tc>
@@ -6940,13 +7656,8 @@
           </w:tcPr>
           <w:p>
             <w:r>
-              <w:t>#</w:t>
-            </w:r>
-            <w:proofErr w:type="spellStart"/>
-            <w:r>
-              <w:t>draguignan</w:t>
-            </w:r>
-            <w:proofErr w:type="spellEnd"/>
+              <w:t>#draguignan</w:t>
+            </w:r>
           </w:p>
         </w:tc>
         <w:tc>
@@ -6990,13 +7701,8 @@
           </w:tcPr>
           <w:p>
             <w:r>
-              <w:t>#</w:t>
-            </w:r>
-            <w:proofErr w:type="spellStart"/>
-            <w:r>
-              <w:t>education</w:t>
-            </w:r>
-            <w:proofErr w:type="spellEnd"/>
+              <w:t>#education</w:t>
+            </w:r>
           </w:p>
         </w:tc>
         <w:tc>
@@ -7040,13 +7746,8 @@
           </w:tcPr>
           <w:p>
             <w:r>
-              <w:t>#</w:t>
-            </w:r>
-            <w:proofErr w:type="spellStart"/>
-            <w:r>
-              <w:t>gaboury</w:t>
-            </w:r>
-            <w:proofErr w:type="spellEnd"/>
+              <w:t>#gaboury</w:t>
+            </w:r>
           </w:p>
         </w:tc>
         <w:tc>
@@ -7135,13 +7836,8 @@
           </w:tcPr>
           <w:p>
             <w:r>
-              <w:t>#</w:t>
-            </w:r>
-            <w:proofErr w:type="spellStart"/>
-            <w:r>
-              <w:t>québec</w:t>
-            </w:r>
-            <w:proofErr w:type="spellEnd"/>
+              <w:t>#québec</w:t>
+            </w:r>
           </w:p>
         </w:tc>
         <w:tc>
@@ -7230,13 +7926,8 @@
           </w:tcPr>
           <w:p>
             <w:r>
-              <w:t>#</w:t>
-            </w:r>
-            <w:proofErr w:type="spellStart"/>
-            <w:r>
-              <w:t>vieuxquébec</w:t>
-            </w:r>
-            <w:proofErr w:type="spellEnd"/>
+              <w:t>#vieuxquébec</w:t>
+            </w:r>
           </w:p>
         </w:tc>
         <w:tc>
@@ -7280,13 +7971,8 @@
           </w:tcPr>
           <w:p>
             <w:r>
-              <w:t>#</w:t>
-            </w:r>
-            <w:proofErr w:type="spellStart"/>
-            <w:r>
-              <w:t>yqb</w:t>
-            </w:r>
-            <w:proofErr w:type="spellEnd"/>
+              <w:t>#yqb</w:t>
+            </w:r>
           </w:p>
         </w:tc>
         <w:tc>
@@ -7330,13 +8016,8 @@
           </w:tcPr>
           <w:p>
             <w:r>
-              <w:t>#</w:t>
-            </w:r>
-            <w:proofErr w:type="spellStart"/>
-            <w:r>
-              <w:t>disney</w:t>
-            </w:r>
-            <w:proofErr w:type="spellEnd"/>
+              <w:t>#disney</w:t>
+            </w:r>
           </w:p>
         </w:tc>
         <w:tc>
@@ -7380,13 +8061,8 @@
           </w:tcPr>
           <w:p>
             <w:r>
-              <w:t>#</w:t>
-            </w:r>
-            <w:proofErr w:type="spellStart"/>
-            <w:r>
-              <w:t>stopvaw</w:t>
-            </w:r>
-            <w:proofErr w:type="spellEnd"/>
+              <w:t>#stopvaw</w:t>
+            </w:r>
           </w:p>
         </w:tc>
         <w:tc>
@@ -7435,13 +8111,8 @@
           </w:tcPr>
           <w:p>
             <w:r>
-              <w:t>#</w:t>
-            </w:r>
-            <w:proofErr w:type="spellStart"/>
-            <w:r>
-              <w:t>orangetheworld</w:t>
-            </w:r>
-            <w:proofErr w:type="spellEnd"/>
+              <w:t>#orangetheworld</w:t>
+            </w:r>
           </w:p>
         </w:tc>
         <w:tc>
@@ -7490,13 +8161,8 @@
           </w:tcPr>
           <w:p>
             <w:r>
-              <w:t>#</w:t>
-            </w:r>
-            <w:proofErr w:type="spellStart"/>
-            <w:r>
-              <w:t>violcencesfaitesauxfemmes</w:t>
-            </w:r>
-            <w:proofErr w:type="spellEnd"/>
+              <w:t>#violcencesfaitesauxfemmes</w:t>
+            </w:r>
           </w:p>
         </w:tc>
         <w:tc>
@@ -7540,13 +8206,8 @@
           </w:tcPr>
           <w:p>
             <w:r>
-              <w:t>#</w:t>
-            </w:r>
-            <w:proofErr w:type="spellStart"/>
-            <w:r>
-              <w:t>harcelement</w:t>
-            </w:r>
-            <w:proofErr w:type="spellEnd"/>
+              <w:t>#harcelement</w:t>
+            </w:r>
           </w:p>
         </w:tc>
         <w:tc>
@@ -7635,13 +8296,8 @@
           </w:tcPr>
           <w:p>
             <w:r>
-              <w:t>#</w:t>
-            </w:r>
-            <w:proofErr w:type="spellStart"/>
-            <w:r>
-              <w:t>cauet</w:t>
-            </w:r>
-            <w:proofErr w:type="spellEnd"/>
+              <w:t>#cauet</w:t>
+            </w:r>
           </w:p>
         </w:tc>
         <w:tc>
@@ -7685,13 +8341,8 @@
           </w:tcPr>
           <w:p>
             <w:r>
-              <w:t>#</w:t>
-            </w:r>
-            <w:proofErr w:type="spellStart"/>
-            <w:r>
-              <w:t>montreuil</w:t>
-            </w:r>
-            <w:proofErr w:type="spellEnd"/>
+              <w:t>#montreuil</w:t>
+            </w:r>
           </w:p>
         </w:tc>
         <w:tc>
@@ -7735,13 +8386,8 @@
           </w:tcPr>
           <w:p>
             <w:r>
-              <w:t>#</w:t>
-            </w:r>
-            <w:proofErr w:type="spellStart"/>
-            <w:r>
-              <w:t>marchalbeck</w:t>
-            </w:r>
-            <w:proofErr w:type="spellEnd"/>
+              <w:t>#marchalbeck</w:t>
+            </w:r>
           </w:p>
         </w:tc>
         <w:tc>
@@ -7785,13 +8431,8 @@
           </w:tcPr>
           <w:p>
             <w:r>
-              <w:t>#</w:t>
-            </w:r>
-            <w:proofErr w:type="spellStart"/>
-            <w:r>
-              <w:t>alfranken</w:t>
-            </w:r>
-            <w:proofErr w:type="spellEnd"/>
+              <w:t>#alfranken</w:t>
+            </w:r>
           </w:p>
         </w:tc>
         <w:tc>
@@ -7835,13 +8476,8 @@
           </w:tcPr>
           <w:p>
             <w:r>
-              <w:t>#</w:t>
-            </w:r>
-            <w:proofErr w:type="spellStart"/>
-            <w:r>
-              <w:t>rosearmy</w:t>
-            </w:r>
-            <w:proofErr w:type="spellEnd"/>
+              <w:t>#rosearmy</w:t>
+            </w:r>
           </w:p>
         </w:tc>
         <w:tc>
@@ -7890,13 +8526,8 @@
           </w:tcPr>
           <w:p>
             <w:r>
-              <w:t>#</w:t>
-            </w:r>
-            <w:proofErr w:type="spellStart"/>
-            <w:r>
-              <w:t>chefdescale</w:t>
-            </w:r>
-            <w:proofErr w:type="spellEnd"/>
+              <w:t>#chefdescale</w:t>
+            </w:r>
           </w:p>
         </w:tc>
         <w:tc>
@@ -7930,6 +8561,7 @@
               <w:jc w:val="center"/>
             </w:pPr>
             <w:r>
+              <w:lastRenderedPageBreak/>
               <w:t>26</w:t>
             </w:r>
           </w:p>
@@ -7940,13 +8572,8 @@
           </w:tcPr>
           <w:p>
             <w:r>
-              <w:t>#</w:t>
-            </w:r>
-            <w:proofErr w:type="spellStart"/>
-            <w:r>
-              <w:t>martinique</w:t>
-            </w:r>
-            <w:proofErr w:type="spellEnd"/>
+              <w:t>#martinique</w:t>
+            </w:r>
           </w:p>
         </w:tc>
         <w:tc>
@@ -7990,13 +8617,8 @@
           </w:tcPr>
           <w:p>
             <w:r>
-              <w:t>#</w:t>
-            </w:r>
-            <w:proofErr w:type="spellStart"/>
-            <w:r>
-              <w:t>airfrance</w:t>
-            </w:r>
-            <w:proofErr w:type="spellEnd"/>
+              <w:t>#airfrance</w:t>
+            </w:r>
           </w:p>
         </w:tc>
         <w:tc>
@@ -8040,13 +8662,8 @@
           </w:tcPr>
           <w:p>
             <w:r>
-              <w:t>#</w:t>
-            </w:r>
-            <w:proofErr w:type="spellStart"/>
-            <w:r>
-              <w:t>harcèlementsexuel</w:t>
-            </w:r>
-            <w:proofErr w:type="spellEnd"/>
+              <w:t>#harcèlementsexuel</w:t>
+            </w:r>
           </w:p>
         </w:tc>
         <w:tc>
@@ -8090,13 +8707,8 @@
           </w:tcPr>
           <w:p>
             <w:r>
-              <w:t>#</w:t>
-            </w:r>
-            <w:proofErr w:type="spellStart"/>
-            <w:r>
-              <w:t>mjs</w:t>
-            </w:r>
-            <w:proofErr w:type="spellEnd"/>
+              <w:t>#mjs</w:t>
+            </w:r>
           </w:p>
         </w:tc>
         <w:tc>
@@ -8140,13 +8752,8 @@
           </w:tcPr>
           <w:p>
             <w:r>
-              <w:t>#</w:t>
-            </w:r>
-            <w:proofErr w:type="spellStart"/>
-            <w:r>
-              <w:t>thierrymarchallbeck</w:t>
-            </w:r>
-            <w:proofErr w:type="spellEnd"/>
+              <w:t>#thierrymarchallbeck</w:t>
+            </w:r>
           </w:p>
         </w:tc>
         <w:tc>
@@ -8280,13 +8887,8 @@
           </w:tcPr>
           <w:p>
             <w:r>
-              <w:t>#</w:t>
-            </w:r>
-            <w:proofErr w:type="spellStart"/>
-            <w:r>
-              <w:t>hamon</w:t>
-            </w:r>
-            <w:proofErr w:type="spellEnd"/>
+              <w:t>#hamon</w:t>
+            </w:r>
           </w:p>
         </w:tc>
         <w:tc>
@@ -8330,13 +8932,8 @@
           </w:tcPr>
           <w:p>
             <w:r>
-              <w:t>#</w:t>
-            </w:r>
-            <w:proofErr w:type="spellStart"/>
-            <w:r>
-              <w:t>ps</w:t>
-            </w:r>
-            <w:proofErr w:type="spellEnd"/>
+              <w:t>#ps</w:t>
+            </w:r>
           </w:p>
         </w:tc>
         <w:tc>
@@ -8425,13 +9022,8 @@
           </w:tcPr>
           <w:p>
             <w:r>
-              <w:t>#</w:t>
-            </w:r>
-            <w:proofErr w:type="spellStart"/>
-            <w:r>
-              <w:t>lauriannedeniaud</w:t>
-            </w:r>
-            <w:proofErr w:type="spellEnd"/>
+              <w:t>#lauriannedeniaud</w:t>
+            </w:r>
           </w:p>
         </w:tc>
         <w:tc>
@@ -8565,13 +9157,8 @@
           </w:tcPr>
           <w:p>
             <w:r>
-              <w:t>#</w:t>
-            </w:r>
-            <w:proofErr w:type="spellStart"/>
-            <w:r>
-              <w:t>lasiesta</w:t>
-            </w:r>
-            <w:proofErr w:type="spellEnd"/>
+              <w:t>#lasiesta</w:t>
+            </w:r>
           </w:p>
         </w:tc>
         <w:tc>
@@ -9055,7 +9642,6 @@
     </w:tbl>
     <w:p>
       <w:r>
-        <w:lastRenderedPageBreak/>
         <w:t>Si des mots-dièse reliés à notre thème central forment ¼ de ceux-ci. Viennent ensuite les lieux (23%) puis mes personnes (20%). Les personnes citées ne sont pas forcément celles ayant agi. On peut citer ce tweet :</w:t>
       </w:r>
     </w:p>
@@ -9070,31 +9656,7 @@
         <w:shd w:val="clear" w:color="auto" w:fill="E7E6E6" w:themeFill="background2"/>
       </w:pPr>
       <w:r>
-        <w:t>#</w:t>
-      </w:r>
-      <w:proofErr w:type="spellStart"/>
-      <w:r>
-        <w:t>Harcèlementsexuel</w:t>
-      </w:r>
-      <w:proofErr w:type="spellEnd"/>
-      <w:r>
-        <w:t xml:space="preserve"> au #MJS par #</w:t>
-      </w:r>
-      <w:proofErr w:type="spellStart"/>
-      <w:r>
-        <w:t>ThierryMarchallBeck</w:t>
-      </w:r>
-      <w:proofErr w:type="spellEnd"/>
-      <w:r>
-        <w:t xml:space="preserve"> (militant... #féministe et #</w:t>
-      </w:r>
-      <w:proofErr w:type="gramStart"/>
-      <w:r>
-        <w:t>lgbt ,</w:t>
-      </w:r>
-      <w:proofErr w:type="gramEnd"/>
-      <w:r>
-        <w:t xml:space="preserve"> ,membre cabinet </w:t>
+        <w:t xml:space="preserve">#Harcèlementsexuel au #MJS par #ThierryMarchallBeck (militant... #féministe et #lgbt , ,membre cabinet </w:t>
       </w:r>
       <w:r>
         <w:rPr>
@@ -9103,23 +9665,7 @@
         <w:t>#Hamon</w:t>
       </w:r>
       <w:r>
-        <w:t xml:space="preserve"> ): «J’ai dû le masturber pour m’en débarrasser» - #PS #</w:t>
-      </w:r>
-      <w:proofErr w:type="spellStart"/>
-      <w:r>
-        <w:t>BalanceTonPorc</w:t>
-      </w:r>
-      <w:proofErr w:type="spellEnd"/>
-      <w:r>
-        <w:t xml:space="preserve"> #</w:t>
-      </w:r>
-      <w:proofErr w:type="spellStart"/>
-      <w:r>
-        <w:t>MeToo</w:t>
-      </w:r>
-      <w:proofErr w:type="spellEnd"/>
-      <w:r>
-        <w:t xml:space="preserve"> #Politique . Libé - 14.11.17http://www.liberation.fr/france/2017/11/14/harcelement-sexuel-au-mjs-j-ai-du-le-masturber-pour-m-en-debarrasser_1610103?utm_medium=social&amp;utm_source=twitter …</w:t>
+        <w:t xml:space="preserve"> ): «J’ai dû le masturber pour m’en débarrasser» - #PS #BalanceTonPorc #MeToo #Politique . Libé - 14.11.17http://www.liberation.fr/france/2017/11/14/harcelement-sexuel-au-mjs-j-ai-du-le-masturber-pour-m-en-debarrasser_1610103?utm_medium=social&amp;utm_source=twitter …</w:t>
       </w:r>
     </w:p>
     <w:p>
@@ -9127,15 +9673,7 @@
         <w:jc w:val="both"/>
       </w:pPr>
       <w:r>
-        <w:t xml:space="preserve">Il utilise le mot clé #Hamon pour dire que Thierry </w:t>
-      </w:r>
-      <w:proofErr w:type="spellStart"/>
-      <w:r>
-        <w:t>Marchall</w:t>
-      </w:r>
-      <w:proofErr w:type="spellEnd"/>
-      <w:r>
-        <w:t xml:space="preserve"> Beck était membre de son cabinet. Volonté de montrer l’importance de celui-ci </w:t>
+        <w:t xml:space="preserve">Il utilise le mot clé #Hamon pour dire que Thierry Marchall Beck était membre de son cabinet. Volonté de montrer l’importance de celui-ci </w:t>
       </w:r>
       <w:r>
         <w:t>par</w:t>
@@ -9144,15 +9682,7 @@
         <w:t xml:space="preserve"> sa proximité avec les cercles du pouvoir ou volonté de salir Benoît Hamon ?</w:t>
       </w:r>
       <w:r>
-        <w:t xml:space="preserve"> D’un autre côté, le mot-dièse #</w:t>
-      </w:r>
-      <w:proofErr w:type="spellStart"/>
-      <w:r>
-        <w:t>ThierryMarchallBeck</w:t>
-      </w:r>
-      <w:proofErr w:type="spellEnd"/>
-      <w:r>
-        <w:t xml:space="preserve"> désigne bien un supposé « porc à balancé ».</w:t>
+        <w:t xml:space="preserve"> D’un autre côté, le mot-dièse #ThierryMarchallBeck désigne bien un supposé « porc à balancé ».</w:t>
       </w:r>
     </w:p>
     <w:p>
@@ -9160,15 +9690,7 @@
         <w:jc w:val="both"/>
       </w:pPr>
       <w:r>
-        <w:t xml:space="preserve">Puis enfin les politiques et partis politiques (15% à eux deux). Le corpus est prisonnier de l’actualité à laquelle il sert de caisse de résonnance : l’affaire Thierry </w:t>
-      </w:r>
-      <w:proofErr w:type="spellStart"/>
-      <w:r>
-        <w:t>Marchall</w:t>
-      </w:r>
-      <w:proofErr w:type="spellEnd"/>
-      <w:r>
-        <w:t xml:space="preserve"> Beck, ancien président du MJS, parti politique connu pour ses positions féministes, est suspecté d’avoir agressé sexuellement 8 femmes. Leurs témoignages sont apparus dans la presse durant le mois dont ce corpus a été extrait.</w:t>
+        <w:t>Puis enfin les politiques et partis politiques (15% à eux deux). Le corpus est prisonnier de l’actualité à laquelle il sert de caisse de résonnance : l’affaire Thierry Marchall Beck, ancien président du MJS, parti politique connu pour ses positions féministes, est suspecté d’avoir agressé sexuellement 8 femmes. Leurs témoignages sont apparus dans la presse durant le mois dont ce corpus a été extrait.</w:t>
       </w:r>
     </w:p>
     <w:p>
@@ -9196,15 +9718,7 @@
         </w:numPr>
       </w:pPr>
       <w:r>
-        <w:t>@</w:t>
-      </w:r>
-      <w:proofErr w:type="spellStart"/>
-      <w:r>
-        <w:t>frhaz</w:t>
-      </w:r>
-      <w:proofErr w:type="spellEnd"/>
-      <w:r>
-        <w:t xml:space="preserve"> 02</w:t>
+        <w:t>@frhaz 02</w:t>
       </w:r>
     </w:p>
     <w:p>
@@ -9216,15 +9730,7 @@
         </w:numPr>
       </w:pPr>
       <w:r>
-        <w:t>@</w:t>
-      </w:r>
-      <w:proofErr w:type="spellStart"/>
-      <w:r>
-        <w:t>bhl</w:t>
-      </w:r>
-      <w:proofErr w:type="spellEnd"/>
-      <w:r>
-        <w:t xml:space="preserve"> 02</w:t>
+        <w:t>@bhl 02</w:t>
       </w:r>
     </w:p>
     <w:p>
@@ -9236,15 +9742,7 @@
         </w:numPr>
       </w:pPr>
       <w:r>
-        <w:t>@</w:t>
-      </w:r>
-      <w:proofErr w:type="spellStart"/>
-      <w:r>
-        <w:t>etuc_ces</w:t>
-      </w:r>
-      <w:proofErr w:type="spellEnd"/>
-      <w:r>
-        <w:t xml:space="preserve"> 01</w:t>
+        <w:t>@etuc_ces 01</w:t>
       </w:r>
     </w:p>
     <w:p>
@@ -9256,15 +9754,7 @@
         </w:numPr>
       </w:pPr>
       <w:r>
-        <w:t>@</w:t>
-      </w:r>
-      <w:proofErr w:type="spellStart"/>
-      <w:r>
-        <w:t>cauetofficiel</w:t>
-      </w:r>
-      <w:proofErr w:type="spellEnd"/>
-      <w:r>
-        <w:t xml:space="preserve"> 01</w:t>
+        <w:t>@cauetofficiel 01</w:t>
       </w:r>
     </w:p>
     <w:p>
@@ -9276,15 +9766,7 @@
         </w:numPr>
       </w:pPr>
       <w:r>
-        <w:t>@</w:t>
-      </w:r>
-      <w:proofErr w:type="spellStart"/>
-      <w:r>
-        <w:t>le_progres</w:t>
-      </w:r>
-      <w:proofErr w:type="spellEnd"/>
-      <w:r>
-        <w:t>, 01</w:t>
+        <w:t>@le_progres, 01</w:t>
       </w:r>
     </w:p>
     <w:p>
@@ -9296,15 +9778,7 @@
         </w:numPr>
       </w:pPr>
       <w:r>
-        <w:t>@</w:t>
-      </w:r>
-      <w:proofErr w:type="spellStart"/>
-      <w:r>
-        <w:t>payetonjournal</w:t>
-      </w:r>
-      <w:proofErr w:type="spellEnd"/>
-      <w:r>
-        <w:t xml:space="preserve"> 01</w:t>
+        <w:t>@payetonjournal 01</w:t>
       </w:r>
     </w:p>
     <w:p>
@@ -9322,21 +9796,8 @@
         <w:rPr>
           <w:lang w:val="en-US"/>
         </w:rPr>
-        <w:t>@</w:t>
-      </w:r>
-      <w:proofErr w:type="spellStart"/>
-      <w:r>
-        <w:rPr>
-          <w:lang w:val="en-US"/>
-        </w:rPr>
-        <w:t>airfrance</w:t>
-      </w:r>
-      <w:proofErr w:type="spellEnd"/>
-      <w:r>
-        <w:rPr>
-          <w:lang w:val="en-US"/>
-        </w:rPr>
-        <w:t xml:space="preserve"> 01</w:t>
+        <w:lastRenderedPageBreak/>
+        <w:t>@airfrance 01</w:t>
       </w:r>
     </w:p>
     <w:p>
@@ -9348,15 +9809,7 @@
         </w:numPr>
       </w:pPr>
       <w:r>
-        <w:t>@</w:t>
-      </w:r>
-      <w:proofErr w:type="spellStart"/>
-      <w:r>
-        <w:t>famartinique</w:t>
-      </w:r>
-      <w:proofErr w:type="spellEnd"/>
-      <w:r>
-        <w:t xml:space="preserve"> 01</w:t>
+        <w:t>@famartinique 01</w:t>
       </w:r>
     </w:p>
     <w:p>
@@ -9368,15 +9821,7 @@
         </w:numPr>
       </w:pPr>
       <w:r>
-        <w:t>@</w:t>
-      </w:r>
-      <w:proofErr w:type="spellStart"/>
-      <w:r>
-        <w:t>partisocialiste</w:t>
-      </w:r>
-      <w:proofErr w:type="spellEnd"/>
-      <w:r>
-        <w:t xml:space="preserve"> 01</w:t>
+        <w:t>@partisocialiste 01</w:t>
       </w:r>
     </w:p>
     <w:p>
@@ -9388,15 +9833,7 @@
         </w:numPr>
       </w:pPr>
       <w:r>
-        <w:t>@</w:t>
-      </w:r>
-      <w:proofErr w:type="spellStart"/>
-      <w:r>
-        <w:t>ouestfrance</w:t>
-      </w:r>
-      <w:proofErr w:type="spellEnd"/>
-      <w:r>
-        <w:t xml:space="preserve"> 01</w:t>
+        <w:t>@ouestfrance 01</w:t>
       </w:r>
     </w:p>
     <w:p>
@@ -9408,15 +9845,7 @@
         </w:numPr>
       </w:pPr>
       <w:r>
-        <w:t>@</w:t>
-      </w:r>
-      <w:proofErr w:type="spellStart"/>
-      <w:r>
-        <w:t>balancetonporc</w:t>
-      </w:r>
-      <w:proofErr w:type="spellEnd"/>
-      <w:r>
-        <w:t xml:space="preserve"> 01</w:t>
+        <w:t>@balancetonporc 01</w:t>
       </w:r>
     </w:p>
     <w:p>
@@ -9428,15 +9857,7 @@
         </w:numPr>
       </w:pPr>
       <w:r>
-        <w:t>@</w:t>
-      </w:r>
-      <w:proofErr w:type="spellStart"/>
-      <w:r>
-        <w:t>lcp</w:t>
-      </w:r>
-      <w:proofErr w:type="spellEnd"/>
-      <w:r>
-        <w:t xml:space="preserve"> 01</w:t>
+        <w:t>@lcp 01</w:t>
       </w:r>
     </w:p>
     <w:p>
@@ -9448,15 +9869,7 @@
         </w:numPr>
       </w:pPr>
       <w:r>
-        <w:t>@</w:t>
-      </w:r>
-      <w:proofErr w:type="spellStart"/>
-      <w:r>
-        <w:t>falconmammouth</w:t>
-      </w:r>
-      <w:proofErr w:type="spellEnd"/>
-      <w:r>
-        <w:t xml:space="preserve"> 01</w:t>
+        <w:t>@falconmammouth 01</w:t>
       </w:r>
     </w:p>
     <w:p>
@@ -9480,15 +9893,7 @@
         </w:numPr>
       </w:pPr>
       <w:r>
-        <w:t>@</w:t>
-      </w:r>
-      <w:proofErr w:type="spellStart"/>
-      <w:r>
-        <w:t>chaircollab</w:t>
-      </w:r>
-      <w:proofErr w:type="spellEnd"/>
-      <w:r>
-        <w:t xml:space="preserve"> 01</w:t>
+        <w:t>@chaircollab 01</w:t>
       </w:r>
     </w:p>
     <w:p>
@@ -9500,15 +9905,7 @@
         </w:numPr>
       </w:pPr>
       <w:r>
-        <w:t>@</w:t>
-      </w:r>
-      <w:proofErr w:type="spellStart"/>
-      <w:r>
-        <w:t>gg_rmc</w:t>
-      </w:r>
-      <w:proofErr w:type="spellEnd"/>
-      <w:r>
-        <w:t xml:space="preserve"> 01</w:t>
+        <w:t>@gg_rmc 01</w:t>
       </w:r>
     </w:p>
     <w:p>
@@ -9530,13 +9927,8 @@
       <w:r>
         <w:t xml:space="preserve">Ceux fait écho à une autre affaire touchant le journaliste </w:t>
       </w:r>
-      <w:proofErr w:type="spellStart"/>
-      <w:r>
-        <w:t>Haziza</w:t>
-      </w:r>
-      <w:proofErr w:type="spellEnd"/>
-      <w:r>
-        <w:t xml:space="preserve"> Frédéric</w:t>
+      <w:r>
+        <w:t>Haziza Frédéric</w:t>
       </w:r>
       <w:r>
         <w:t>, accusé de gestes déplacés envers des collègues. Bernard-Henri Lévy l’a défendu publiquement. Cela permet de voir une notion importante : la coo</w:t>
@@ -9556,7 +9948,6 @@
         <w:rPr>
           <w:noProof/>
         </w:rPr>
-        <w:lastRenderedPageBreak/>
         <w:drawing>
           <wp:inline distT="0" distB="0" distL="0" distR="0">
             <wp:extent cx="5753100" cy="3562350"/>
@@ -9612,39 +10003,31 @@
         <w:jc w:val="both"/>
       </w:pPr>
       <w:r>
-        <w:t>On remarque souvent un média, presse ou radio (@</w:t>
-      </w:r>
-      <w:proofErr w:type="spellStart"/>
-      <w:r>
-        <w:t>gg_rmc</w:t>
-      </w:r>
-      <w:proofErr w:type="spellEnd"/>
-      <w:r>
-        <w:t>, une émission sur RMC), en violet, est impliqué dans le tweet. Il s’agit d’une utilisation de tweeter comme relaie d’un article. Le tweet annonce son contenu et donne une URL pour aller le lire. Il s’agit de capter l’audience sur Tweeter, la même chose fonctionne sur Facebook.</w:t>
+        <w:t>On remarque souvent un média, presse ou radio (@gg_rmc, une émission sur RMC), en violet, est impliqué dans le tweet. Il s’agit d’une utilisation de tweeter comme relaie d’un article. Le tweet annonce son contenu et donne une URL pour aller le lire. Il s’agit de capter l’audience sur Tweeter, la même chose fonctionne sur Facebook.</w:t>
       </w:r>
     </w:p>
     <w:p>
       <w:pPr>
         <w:pStyle w:val="Titre1"/>
       </w:pPr>
-      <w:bookmarkStart w:id="14" w:name="_Toc513992746"/>
+      <w:bookmarkStart w:id="26" w:name="_Toc514017724"/>
       <w:r>
         <w:t>3. Essai d’annotateur automatique</w:t>
       </w:r>
-      <w:bookmarkEnd w:id="14"/>
+      <w:bookmarkEnd w:id="26"/>
     </w:p>
     <w:p>
       <w:pPr>
         <w:pStyle w:val="Titre2"/>
       </w:pPr>
-      <w:bookmarkStart w:id="15" w:name="_Toc513992747"/>
+      <w:bookmarkStart w:id="27" w:name="_Toc514017725"/>
       <w:r>
         <w:t xml:space="preserve">3.A </w:t>
       </w:r>
-      <w:bookmarkEnd w:id="15"/>
       <w:r>
         <w:t>Ensemble de mots</w:t>
       </w:r>
+      <w:bookmarkEnd w:id="27"/>
     </w:p>
     <w:p>
       <w:r>
@@ -9663,6 +10046,7 @@
     </w:p>
     <w:p>
       <w:r>
+        <w:lastRenderedPageBreak/>
         <w:t xml:space="preserve">    - locutions verbales ou verbes de contact : embrasse, caresse, mettre la main</w:t>
       </w:r>
     </w:p>
@@ -9705,25 +10089,24 @@
       <w:r>
         <w:t xml:space="preserve">   - pronom possessif à la 1ère personne + mots indiquant une position hiérarchique (mon chef)</w:t>
       </w:r>
-      <w:bookmarkStart w:id="16" w:name="_GoBack"/>
-      <w:bookmarkEnd w:id="16"/>
     </w:p>
     <w:p>
       <w:pPr>
         <w:pStyle w:val="Titre2"/>
       </w:pPr>
+      <w:bookmarkStart w:id="28" w:name="_Toc514017726"/>
       <w:r>
         <w:t>3.B Structures remarquables</w:t>
       </w:r>
+      <w:bookmarkEnd w:id="28"/>
     </w:p>
     <w:p/>
     <w:p>
       <w:pPr>
         <w:pStyle w:val="Titre1"/>
       </w:pPr>
-      <w:bookmarkStart w:id="17" w:name="_Toc513992748"/>
-      <w:r>
-        <w:lastRenderedPageBreak/>
+      <w:bookmarkStart w:id="29" w:name="_Toc514017727"/>
+      <w:r>
         <w:t>Annexe</w:t>
       </w:r>
       <w:r>
@@ -9732,7 +10115,7 @@
       <w:r>
         <w:t>:</w:t>
       </w:r>
-      <w:bookmarkEnd w:id="17"/>
+      <w:bookmarkEnd w:id="29"/>
       <w:r>
         <w:t xml:space="preserve"> </w:t>
       </w:r>
@@ -9741,11 +10124,11 @@
       <w:pPr>
         <w:pStyle w:val="Titre2"/>
       </w:pPr>
-      <w:bookmarkStart w:id="18" w:name="_Toc513992749"/>
+      <w:bookmarkStart w:id="30" w:name="_Toc514017728"/>
       <w:r>
         <w:t>A1) Chaîne de traitement</w:t>
       </w:r>
-      <w:bookmarkEnd w:id="18"/>
+      <w:bookmarkEnd w:id="30"/>
     </w:p>
     <w:p>
       <w:r>
@@ -9767,14 +10150,7 @@
         <w:rPr>
           <w:b/>
         </w:rPr>
-        <w:t xml:space="preserve">Google </w:t>
-      </w:r>
-      <w:proofErr w:type="spellStart"/>
-      <w:r>
-        <w:rPr>
-          <w:b/>
-        </w:rPr>
-        <w:t>Spreadshe</w:t>
+        <w:t>Google Spreadshe</w:t>
       </w:r>
       <w:r>
         <w:rPr>
@@ -9788,7 +10164,6 @@
         </w:rPr>
         <w:t>t</w:t>
       </w:r>
-      <w:proofErr w:type="spellEnd"/>
     </w:p>
     <w:p>
       <w:pPr>
@@ -9811,21 +10186,13 @@
         </w:numPr>
       </w:pPr>
       <w:r>
-        <w:t xml:space="preserve">Exporter au format XLSX (Google </w:t>
-      </w:r>
-      <w:proofErr w:type="spellStart"/>
-      <w:r>
-        <w:t>Spreadshe</w:t>
+        <w:t>Exporter au format XLSX (Google Spreadshe</w:t>
       </w:r>
       <w:r>
         <w:t>e</w:t>
       </w:r>
       <w:r>
-        <w:t>t</w:t>
-      </w:r>
-      <w:proofErr w:type="spellEnd"/>
-      <w:r>
-        <w:t xml:space="preserve"> n'offre que l'export en CSV avec ',' comme séparateur)</w:t>
+        <w:t>t n'offre que l'export en CSV avec ',' comme séparateur)</w:t>
       </w:r>
     </w:p>
     <w:p>
@@ -9864,15 +10231,7 @@
         </w:numPr>
       </w:pPr>
       <w:r>
-        <w:t xml:space="preserve">Exporter au format CSV séparé par des ; (Excel offre soit UTF-8 avec ',' soit ASCII avec </w:t>
-      </w:r>
-      <w:proofErr w:type="gramStart"/>
-      <w:r>
-        <w:t>';</w:t>
-      </w:r>
-      <w:proofErr w:type="gramEnd"/>
-      <w:r>
-        <w:t>')</w:t>
+        <w:t>Exporter au format CSV séparé par des ; (Excel offre soit UTF-8 avec ',' soit ASCII avec ';')</w:t>
       </w:r>
     </w:p>
     <w:p>
@@ -9929,15 +10288,7 @@
         </w:numPr>
       </w:pPr>
       <w:r>
-        <w:t xml:space="preserve">Convertir en UTF-8 (pour avoir enfin </w:t>
-      </w:r>
-      <w:proofErr w:type="gramStart"/>
-      <w:r>
-        <w:t>';</w:t>
-      </w:r>
-      <w:proofErr w:type="gramEnd"/>
-      <w:r>
-        <w:t>' comme séparateur en UTF-8</w:t>
+        <w:t>Convertir en UTF-8 (pour avoir enfin ';' comme séparateur en UTF-8</w:t>
       </w:r>
     </w:p>
     <w:p>
@@ -9970,21 +10321,8 @@
         </w:numPr>
       </w:pPr>
       <w:r>
-        <w:t xml:space="preserve">Il </w:t>
-      </w:r>
-      <w:proofErr w:type="spellStart"/>
-      <w:r>
-        <w:t>envoit</w:t>
-      </w:r>
-      <w:proofErr w:type="spellEnd"/>
-      <w:r>
-        <w:t xml:space="preserve"> les tweets à </w:t>
-      </w:r>
-      <w:proofErr w:type="spellStart"/>
-      <w:r>
-        <w:t>Talismane</w:t>
-      </w:r>
-      <w:proofErr w:type="spellEnd"/>
+        <w:t>Il envoit les tweets à Talismane</w:t>
+      </w:r>
     </w:p>
     <w:p>
       <w:pPr>
@@ -9994,13 +10332,8 @@
           <w:numId w:val="13"/>
         </w:numPr>
       </w:pPr>
-      <w:proofErr w:type="spellStart"/>
-      <w:r>
-        <w:t>Talismane</w:t>
-      </w:r>
-      <w:proofErr w:type="spellEnd"/>
-      <w:r>
-        <w:t xml:space="preserve"> les analyse</w:t>
+      <w:r>
+        <w:t>Talismane les analyse</w:t>
       </w:r>
     </w:p>
     <w:p>
@@ -10069,29 +10402,21 @@
         </w:numPr>
       </w:pPr>
       <w:r>
-        <w:t xml:space="preserve">Plus besoin de </w:t>
-      </w:r>
-      <w:proofErr w:type="spellStart"/>
-      <w:r>
-        <w:t>Talismane</w:t>
-      </w:r>
-      <w:proofErr w:type="spellEnd"/>
-      <w:r>
-        <w:t>, on peut travailler directement sur le modèle objet rechargé.</w:t>
+        <w:t>Plus besoin de Talismane, on peut travailler directement sur le modèle objet rechargé.</w:t>
       </w:r>
     </w:p>
     <w:p>
       <w:pPr>
         <w:pStyle w:val="Titre2"/>
       </w:pPr>
-      <w:bookmarkStart w:id="19" w:name="_Toc513992750"/>
+      <w:bookmarkStart w:id="31" w:name="_Toc514017729"/>
       <w:r>
         <w:t xml:space="preserve">A2) </w:t>
       </w:r>
       <w:r>
         <w:t>Phénomènes remarqués</w:t>
       </w:r>
-      <w:bookmarkEnd w:id="19"/>
+      <w:bookmarkEnd w:id="31"/>
     </w:p>
     <w:p>
       <w:pPr>
@@ -10102,13 +10427,8 @@
         </w:numPr>
       </w:pPr>
       <w:r>
-        <w:t>#</w:t>
-      </w:r>
-      <w:proofErr w:type="spellStart"/>
-      <w:r>
-        <w:t>balancetatruie</w:t>
-      </w:r>
-      <w:proofErr w:type="spellEnd"/>
+        <w:t>#balancetatruie</w:t>
+      </w:r>
     </w:p>
     <w:p>
       <w:pPr>
@@ -10158,6 +10478,7 @@
         </w:numPr>
       </w:pPr>
       <w:r>
+        <w:lastRenderedPageBreak/>
         <w:t>Relai par les hommes</w:t>
       </w:r>
     </w:p>
@@ -10200,50 +10521,16 @@
         <w:t>Détournements</w:t>
       </w:r>
       <w:r>
-        <w:t xml:space="preserve"> (#</w:t>
-      </w:r>
-      <w:proofErr w:type="spellStart"/>
-      <w:r>
-        <w:t>balancetonpédo</w:t>
-      </w:r>
-      <w:proofErr w:type="spellEnd"/>
-      <w:r>
-        <w:t>, #</w:t>
-      </w:r>
-      <w:proofErr w:type="spellStart"/>
-      <w:r>
-        <w:t>balancetapub</w:t>
-      </w:r>
-      <w:proofErr w:type="spellEnd"/>
-      <w:r>
-        <w:t>, #</w:t>
-      </w:r>
-      <w:proofErr w:type="spellStart"/>
-      <w:r>
-        <w:t>balanceta</w:t>
-      </w:r>
-      <w:r>
-        <w:t>mafia</w:t>
-      </w:r>
-      <w:proofErr w:type="spellEnd"/>
-      <w:r>
-        <w:t>, #</w:t>
-      </w:r>
-      <w:proofErr w:type="spellStart"/>
-      <w:r>
-        <w:t>balancetoncorps</w:t>
-      </w:r>
-      <w:proofErr w:type="spellEnd"/>
-      <w:r>
-        <w:t>, #</w:t>
-      </w:r>
-      <w:proofErr w:type="spellStart"/>
-      <w:r>
-        <w:t>balancetaporcherie</w:t>
-      </w:r>
-      <w:proofErr w:type="spellEnd"/>
-      <w:r>
-        <w:t xml:space="preserve"> = le système</w:t>
+        <w:t xml:space="preserve"> (#balancetonpédo, #balancetapub</w:t>
+      </w:r>
+      <w:r>
+        <w:t>, #balanceta</w:t>
+      </w:r>
+      <w:r>
+        <w:t>mafia, #balancetoncorps</w:t>
+      </w:r>
+      <w:r>
+        <w:t>, #balancetaporcherie = le système</w:t>
       </w:r>
       <w:r>
         <w:t>)</w:t>
@@ -10289,29 +10576,15 @@
       <w:pPr>
         <w:pStyle w:val="Titre1"/>
       </w:pPr>
+      <w:bookmarkStart w:id="32" w:name="_Toc514017730"/>
       <w:r>
         <w:t>Références bibliographiques</w:t>
       </w:r>
-    </w:p>
-    <w:p>
-      <w:r>
-        <w:t xml:space="preserve">Pruvost, G. (2008). Le cas de la féminisation de la Police nationale. Idées économiques et sociales, </w:t>
-      </w:r>
-      <w:proofErr w:type="gramStart"/>
-      <w:r>
-        <w:t>153,(</w:t>
-      </w:r>
-      <w:proofErr w:type="gramEnd"/>
-      <w:r>
-        <w:t xml:space="preserve">3), 9-19. </w:t>
-      </w:r>
-      <w:proofErr w:type="gramStart"/>
-      <w:r>
-        <w:t>doi:</w:t>
-      </w:r>
-      <w:proofErr w:type="gramEnd"/>
-      <w:r>
-        <w:t>10.3917/idee.153.0009.</w:t>
+      <w:bookmarkEnd w:id="32"/>
+    </w:p>
+    <w:p>
+      <w:r>
+        <w:t>Pruvost, G. (2008). Le cas de la féminisation de la Police nationale. Idées économiques et sociales, 153,(3), 9-19. doi:10.3917/idee.153.0009.</w:t>
       </w:r>
       <w:r>
         <w:t xml:space="preserve"> </w:t>
@@ -10373,6 +10646,7 @@
         <w:docPartUnique/>
       </w:docPartObj>
     </w:sdtPr>
+    <w:sdtEndPr/>
     <w:sdtContent>
       <w:p>
         <w:pPr>
@@ -10397,14 +10671,27 @@
         <w:r>
           <w:t xml:space="preserve"> / </w:t>
         </w:r>
-        <w:fldSimple w:instr=" NUMPAGES   \* MERGEFORMAT ">
-          <w:r>
-            <w:rPr>
-              <w:noProof/>
-            </w:rPr>
-            <w:t>3</w:t>
-          </w:r>
-        </w:fldSimple>
+        <w:r>
+          <w:fldChar w:fldCharType="begin"/>
+        </w:r>
+        <w:r>
+          <w:instrText xml:space="preserve"> NUMPAGES   \* MERGEFORMAT </w:instrText>
+        </w:r>
+        <w:r>
+          <w:fldChar w:fldCharType="separate"/>
+        </w:r>
+        <w:r>
+          <w:rPr>
+            <w:noProof/>
+          </w:rPr>
+          <w:t>3</w:t>
+        </w:r>
+        <w:r>
+          <w:rPr>
+            <w:noProof/>
+          </w:rPr>
+          <w:fldChar w:fldCharType="end"/>
+        </w:r>
       </w:p>
     </w:sdtContent>
   </w:sdt>
@@ -13057,7 +13344,7 @@
 </file>
 
 <file path=customXml/itemProps1.xml><?xml version="1.0" encoding="utf-8"?>
-<ds:datastoreItem xmlns:ds="http://schemas.openxmlformats.org/officeDocument/2006/customXml" ds:itemID="{4B041BA8-A029-40A1-8B50-3DA1235D4E9E}">
+<ds:datastoreItem xmlns:ds="http://schemas.openxmlformats.org/officeDocument/2006/customXml" ds:itemID="{64E96247-35B2-4C57-A80A-1455E3878E7E}">
   <ds:schemaRefs>
     <ds:schemaRef ds:uri="http://schemas.openxmlformats.org/officeDocument/2006/bibliography"/>
   </ds:schemaRefs>

</xml_diff>